<commit_message>
update the design of the bingo card a bit
</commit_message>
<xml_diff>
--- a/card.docx
+++ b/card.docx
@@ -1,8 +1,116 @@
 
 <file path=word/document.xml><?xml version="1.0" encoding="utf-8"?>
-<w:document xmlns:wpc="http://schemas.microsoft.com/office/word/2010/wordprocessingCanvas" xmlns:mo="http://schemas.microsoft.com/office/mac/office/2008/main" xmlns:mc="http://schemas.openxmlformats.org/markup-compatibility/2006" xmlns:mv="urn:schemas-microsoft-com:mac:vml" xmlns:o="urn:schemas-microsoft-com:office:office" xmlns:r="http://schemas.openxmlformats.org/officeDocument/2006/relationships" xmlns:m="http://schemas.openxmlformats.org/officeDocument/2006/math" xmlns:v="urn:schemas-microsoft-com:vml" xmlns:wp14="http://schemas.microsoft.com/office/word/2010/wordprocessingDrawing" xmlns:wp="http://schemas.openxmlformats.org/drawingml/2006/wordprocessingDrawing" xmlns:w10="urn:schemas-microsoft-com:office:word" xmlns:w="http://schemas.openxmlformats.org/wordprocessingml/2006/main" xmlns:w14="http://schemas.microsoft.com/office/word/2010/wordml" xmlns:w15="http://schemas.microsoft.com/office/word/2012/wordml" xmlns:wpg="http://schemas.microsoft.com/office/word/2010/wordprocessingGroup" xmlns:wpi="http://schemas.microsoft.com/office/word/2010/wordprocessingInk" xmlns:wne="http://schemas.microsoft.com/office/word/2006/wordml" xmlns:wps="http://schemas.microsoft.com/office/word/2010/wordprocessingShape" mc:Ignorable="w14 w15 wp14">
+<w:document xmlns:wpc="http://schemas.microsoft.com/office/word/2010/wordprocessingCanvas" xmlns:cx="http://schemas.microsoft.com/office/drawing/2014/chartex" xmlns:cx1="http://schemas.microsoft.com/office/drawing/2015/9/8/chartex" xmlns:cx2="http://schemas.microsoft.com/office/drawing/2015/10/21/chartex" xmlns:cx3="http://schemas.microsoft.com/office/drawing/2016/5/9/chartex" xmlns:cx4="http://schemas.microsoft.com/office/drawing/2016/5/10/chartex" xmlns:cx5="http://schemas.microsoft.com/office/drawing/2016/5/11/chartex" xmlns:cx6="http://schemas.microsoft.com/office/drawing/2016/5/12/chartex" xmlns:cx7="http://schemas.microsoft.com/office/drawing/2016/5/13/chartex" xmlns:cx8="http://schemas.microsoft.com/office/drawing/2016/5/14/chartex" xmlns:mc="http://schemas.openxmlformats.org/markup-compatibility/2006" xmlns:aink="http://schemas.microsoft.com/office/drawing/2016/ink" xmlns:am3d="http://schemas.microsoft.com/office/drawing/2017/model3d" xmlns:o="urn:schemas-microsoft-com:office:office" xmlns:r="http://schemas.openxmlformats.org/officeDocument/2006/relationships" xmlns:m="http://schemas.openxmlformats.org/officeDocument/2006/math" xmlns:v="urn:schemas-microsoft-com:vml" xmlns:wp14="http://schemas.microsoft.com/office/word/2010/wordprocessingDrawing" xmlns:wp="http://schemas.openxmlformats.org/drawingml/2006/wordprocessingDrawing" xmlns:w10="urn:schemas-microsoft-com:office:word" xmlns:w="http://schemas.openxmlformats.org/wordprocessingml/2006/main" xmlns:w14="http://schemas.microsoft.com/office/word/2010/wordml" xmlns:w15="http://schemas.microsoft.com/office/word/2012/wordml" xmlns:w16cid="http://schemas.microsoft.com/office/word/2016/wordml/cid" xmlns:w16se="http://schemas.microsoft.com/office/word/2015/wordml/symex" xmlns:wpg="http://schemas.microsoft.com/office/word/2010/wordprocessingGroup" xmlns:wpi="http://schemas.microsoft.com/office/word/2010/wordprocessingInk" xmlns:wne="http://schemas.microsoft.com/office/word/2006/wordml" xmlns:wps="http://schemas.microsoft.com/office/word/2010/wordprocessingShape" mc:Ignorable="w14 w15 w16se w16cid wp14">
   <w:body>
     <w:p>
+      <w:r>
+        <w:rPr>
+          <w:noProof/>
+        </w:rPr>
+        <w:drawing>
+          <wp:anchor distT="0" distB="0" distL="114300" distR="114300" simplePos="0" relativeHeight="251667456" behindDoc="0" locked="0" layoutInCell="1" allowOverlap="1" wp14:anchorId="73994904" wp14:editId="34D9E2FA">
+            <wp:simplePos x="0" y="0"/>
+            <wp:positionH relativeFrom="column">
+              <wp:posOffset>-622300</wp:posOffset>
+            </wp:positionH>
+            <wp:positionV relativeFrom="paragraph">
+              <wp:posOffset>195377</wp:posOffset>
+            </wp:positionV>
+            <wp:extent cx="790575" cy="593090"/>
+            <wp:effectExtent l="0" t="0" r="0" b="3810"/>
+            <wp:wrapNone/>
+            <wp:docPr id="9" name="Picture 9"/>
+            <wp:cNvGraphicFramePr>
+              <a:graphicFrameLocks xmlns:a="http://schemas.openxmlformats.org/drawingml/2006/main" noChangeAspect="1"/>
+            </wp:cNvGraphicFramePr>
+            <a:graphic xmlns:a="http://schemas.openxmlformats.org/drawingml/2006/main">
+              <a:graphicData uri="http://schemas.openxmlformats.org/drawingml/2006/picture">
+                <pic:pic xmlns:pic="http://schemas.openxmlformats.org/drawingml/2006/picture">
+                  <pic:nvPicPr>
+                    <pic:cNvPr id="8" name="bm6_hammers.613eea22.png"/>
+                    <pic:cNvPicPr/>
+                  </pic:nvPicPr>
+                  <pic:blipFill>
+                    <a:blip r:embed="rId5"/>
+                    <a:stretch>
+                      <a:fillRect/>
+                    </a:stretch>
+                  </pic:blipFill>
+                  <pic:spPr>
+                    <a:xfrm>
+                      <a:off x="0" y="0"/>
+                      <a:ext cx="790575" cy="593090"/>
+                    </a:xfrm>
+                    <a:prstGeom prst="rect">
+                      <a:avLst/>
+                    </a:prstGeom>
+                  </pic:spPr>
+                </pic:pic>
+              </a:graphicData>
+            </a:graphic>
+            <wp14:sizeRelH relativeFrom="margin">
+              <wp14:pctWidth>0</wp14:pctWidth>
+            </wp14:sizeRelH>
+            <wp14:sizeRelV relativeFrom="margin">
+              <wp14:pctHeight>0</wp14:pctHeight>
+            </wp14:sizeRelV>
+          </wp:anchor>
+        </w:drawing>
+      </w:r>
+      <w:r>
+        <w:rPr>
+          <w:noProof/>
+        </w:rPr>
+        <w:drawing>
+          <wp:anchor distT="0" distB="0" distL="114300" distR="114300" simplePos="0" relativeHeight="251665408" behindDoc="0" locked="0" layoutInCell="1" allowOverlap="1" wp14:anchorId="0B846BB4" wp14:editId="324CD0A9">
+            <wp:simplePos x="0" y="0"/>
+            <wp:positionH relativeFrom="column">
+              <wp:posOffset>4996180</wp:posOffset>
+            </wp:positionH>
+            <wp:positionV relativeFrom="paragraph">
+              <wp:posOffset>192837</wp:posOffset>
+            </wp:positionV>
+            <wp:extent cx="790575" cy="593090"/>
+            <wp:effectExtent l="0" t="0" r="0" b="3810"/>
+            <wp:wrapNone/>
+            <wp:docPr id="8" name="Picture 8"/>
+            <wp:cNvGraphicFramePr>
+              <a:graphicFrameLocks xmlns:a="http://schemas.openxmlformats.org/drawingml/2006/main" noChangeAspect="1"/>
+            </wp:cNvGraphicFramePr>
+            <a:graphic xmlns:a="http://schemas.openxmlformats.org/drawingml/2006/main">
+              <a:graphicData uri="http://schemas.openxmlformats.org/drawingml/2006/picture">
+                <pic:pic xmlns:pic="http://schemas.openxmlformats.org/drawingml/2006/picture">
+                  <pic:nvPicPr>
+                    <pic:cNvPr id="8" name="bm6_hammers.613eea22.png"/>
+                    <pic:cNvPicPr/>
+                  </pic:nvPicPr>
+                  <pic:blipFill>
+                    <a:blip r:embed="rId5"/>
+                    <a:stretch>
+                      <a:fillRect/>
+                    </a:stretch>
+                  </pic:blipFill>
+                  <pic:spPr>
+                    <a:xfrm>
+                      <a:off x="0" y="0"/>
+                      <a:ext cx="790575" cy="593090"/>
+                    </a:xfrm>
+                    <a:prstGeom prst="rect">
+                      <a:avLst/>
+                    </a:prstGeom>
+                  </pic:spPr>
+                </pic:pic>
+              </a:graphicData>
+            </a:graphic>
+            <wp14:sizeRelH relativeFrom="margin">
+              <wp14:pctWidth>0</wp14:pctWidth>
+            </wp14:sizeRelH>
+            <wp14:sizeRelV relativeFrom="margin">
+              <wp14:pctHeight>0</wp14:pctHeight>
+            </wp14:sizeRelV>
+          </wp:anchor>
+        </w:drawing>
+      </w:r>
       <w:r>
         <w:rPr>
           <w:noProof/>
@@ -10,16 +118,254 @@
         <mc:AlternateContent>
           <mc:Choice Requires="wps">
             <w:drawing>
-              <wp:anchor distT="0" distB="0" distL="114300" distR="114300" simplePos="0" relativeHeight="251662336" behindDoc="1" locked="0" layoutInCell="1" allowOverlap="1" wp14:anchorId="69EC8E21" wp14:editId="77705FE6">
+              <wp:anchor distT="0" distB="0" distL="114300" distR="114300" simplePos="0" relativeHeight="251659264" behindDoc="0" locked="0" layoutInCell="1" allowOverlap="1" wp14:anchorId="0314B22F" wp14:editId="16249959">
                 <wp:simplePos x="0" y="0"/>
                 <wp:positionH relativeFrom="column">
-                  <wp:posOffset>-342900</wp:posOffset>
+                  <wp:posOffset>-228600</wp:posOffset>
                 </wp:positionH>
                 <wp:positionV relativeFrom="paragraph">
-                  <wp:posOffset>6215380</wp:posOffset>
+                  <wp:posOffset>187325</wp:posOffset>
+                </wp:positionV>
+                <wp:extent cx="5718810" cy="807085"/>
+                <wp:effectExtent l="0" t="0" r="0" b="0"/>
+                <wp:wrapSquare wrapText="bothSides"/>
+                <wp:docPr id="2" name="Text Box 2"/>
+                <wp:cNvGraphicFramePr/>
+                <a:graphic xmlns:a="http://schemas.openxmlformats.org/drawingml/2006/main">
+                  <a:graphicData uri="http://schemas.microsoft.com/office/word/2010/wordprocessingShape">
+                    <wps:wsp>
+                      <wps:cNvSpPr txBox="1"/>
+                      <wps:spPr>
+                        <a:xfrm>
+                          <a:off x="0" y="0"/>
+                          <a:ext cx="5718810" cy="807085"/>
+                        </a:xfrm>
+                        <a:prstGeom prst="rect">
+                          <a:avLst/>
+                        </a:prstGeom>
+                        <a:noFill/>
+                        <a:ln>
+                          <a:noFill/>
+                        </a:ln>
+                        <a:effectLst/>
+                        <a:extLst>
+                          <a:ext uri="{C572A759-6A51-4108-AA02-DFA0A04FC94B}">
+                            <ma14:wrappingTextBoxFlag xmlns:ma14="http://schemas.microsoft.com/office/mac/drawingml/2011/main" xmlns:w="http://schemas.openxmlformats.org/wordprocessingml/2006/main" xmlns:w10="urn:schemas-microsoft-com:office:word" xmlns:v="urn:schemas-microsoft-com:vml" xmlns:o="urn:schemas-microsoft-com:office:office" xmlns:mv="urn:schemas-microsoft-com:mac:vml" xmlns:mo="http://schemas.microsoft.com/office/mac/office/2008/main" xmlns=""/>
+                          </a:ext>
+                        </a:extLst>
+                      </wps:spPr>
+                      <wps:style>
+                        <a:lnRef idx="0">
+                          <a:schemeClr val="accent1"/>
+                        </a:lnRef>
+                        <a:fillRef idx="0">
+                          <a:schemeClr val="accent1"/>
+                        </a:fillRef>
+                        <a:effectRef idx="0">
+                          <a:schemeClr val="accent1"/>
+                        </a:effectRef>
+                        <a:fontRef idx="minor">
+                          <a:schemeClr val="dk1"/>
+                        </a:fontRef>
+                      </wps:style>
+                      <wps:txbx>
+                        <w:txbxContent>
+                          <w:p>
+                            <w:pPr>
+                              <w:jc w:val="center"/>
+                              <w:rPr>
+                                <w:rFonts w:ascii="Klavika Bold Condensed" w:hAnsi="Klavika Bold Condensed"/>
+                                <w:sz w:val="96"/>
+                                <w:szCs w:val="96"/>
+                              </w:rPr>
+                            </w:pPr>
+                            <w:proofErr w:type="spellStart"/>
+                            <w:r>
+                              <w:rPr>
+                                <w:rFonts w:ascii="Klavika Bold Condensed" w:hAnsi="Klavika Bold Condensed"/>
+                                <w:sz w:val="96"/>
+                                <w:szCs w:val="96"/>
+                              </w:rPr>
+                              <w:t>BoilerM</w:t>
+                            </w:r>
+                            <w:r>
+                              <w:rPr>
+                                <w:rFonts w:ascii="Klavika Bold Condensed" w:hAnsi="Klavika Bold Condensed"/>
+                                <w:sz w:val="96"/>
+                                <w:szCs w:val="96"/>
+                              </w:rPr>
+                              <w:t>ake</w:t>
+                            </w:r>
+                            <w:proofErr w:type="spellEnd"/>
+                            <w:r>
+                              <w:rPr>
+                                <w:rFonts w:ascii="Klavika Bold Condensed" w:hAnsi="Klavika Bold Condensed"/>
+                                <w:sz w:val="96"/>
+                                <w:szCs w:val="96"/>
+                              </w:rPr>
+                              <w:t xml:space="preserve"> </w:t>
+                            </w:r>
+                            <w:r>
+                              <w:rPr>
+                                <w:rFonts w:ascii="Klavika Bold Condensed" w:hAnsi="Klavika Bold Condensed"/>
+                                <w:sz w:val="96"/>
+                                <w:szCs w:val="96"/>
+                              </w:rPr>
+                              <w:t>BINGO</w:t>
+                            </w:r>
+                          </w:p>
+                        </w:txbxContent>
+                      </wps:txbx>
+                      <wps:bodyPr rot="0" spcFirstLastPara="0" vertOverflow="overflow" horzOverflow="overflow" vert="horz" wrap="square" lIns="91440" tIns="45720" rIns="91440" bIns="45720" numCol="1" spcCol="0" rtlCol="0" fromWordArt="0" anchor="t" anchorCtr="0" forceAA="0" compatLnSpc="1">
+                        <a:prstTxWarp prst="textNoShape">
+                          <a:avLst/>
+                        </a:prstTxWarp>
+                        <a:noAutofit/>
+                      </wps:bodyPr>
+                    </wps:wsp>
+                  </a:graphicData>
+                </a:graphic>
+                <wp14:sizeRelH relativeFrom="margin">
+                  <wp14:pctWidth>0</wp14:pctWidth>
+                </wp14:sizeRelH>
+                <wp14:sizeRelV relativeFrom="margin">
+                  <wp14:pctHeight>0</wp14:pctHeight>
+                </wp14:sizeRelV>
+              </wp:anchor>
+            </w:drawing>
+          </mc:Choice>
+          <mc:Fallback>
+            <w:pict>
+              <v:shapetype w14:anchorId="0314B22F" id="_x0000_t202" coordsize="21600,21600" o:spt="202" path="m,l,21600r21600,l21600,xe">
+                <v:stroke joinstyle="miter"/>
+                <v:path gradientshapeok="t" o:connecttype="rect"/>
+              </v:shapetype>
+              <v:shape id="Text Box 2" o:spid="_x0000_s1026" type="#_x0000_t202" style="position:absolute;margin-left:-18pt;margin-top:14.75pt;width:450.3pt;height:63.55pt;z-index:251659264;visibility:visible;mso-wrap-style:square;mso-width-percent:0;mso-height-percent:0;mso-wrap-distance-left:9pt;mso-wrap-distance-top:0;mso-wrap-distance-right:9pt;mso-wrap-distance-bottom:0;mso-position-horizontal:absolute;mso-position-horizontal-relative:text;mso-position-vertical:absolute;mso-position-vertical-relative:text;mso-width-percent:0;mso-height-percent:0;mso-width-relative:margin;mso-height-relative:margin;v-text-anchor:top" o:gfxdata="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" filled="f" stroked="f">
+                <v:textbox>
+                  <w:txbxContent>
+                    <w:p>
+                      <w:pPr>
+                        <w:jc w:val="center"/>
+                        <w:rPr>
+                          <w:rFonts w:ascii="Klavika Bold Condensed" w:hAnsi="Klavika Bold Condensed"/>
+                          <w:sz w:val="96"/>
+                          <w:szCs w:val="96"/>
+                        </w:rPr>
+                      </w:pPr>
+                      <w:proofErr w:type="spellStart"/>
+                      <w:r>
+                        <w:rPr>
+                          <w:rFonts w:ascii="Klavika Bold Condensed" w:hAnsi="Klavika Bold Condensed"/>
+                          <w:sz w:val="96"/>
+                          <w:szCs w:val="96"/>
+                        </w:rPr>
+                        <w:t>BoilerM</w:t>
+                      </w:r>
+                      <w:r>
+                        <w:rPr>
+                          <w:rFonts w:ascii="Klavika Bold Condensed" w:hAnsi="Klavika Bold Condensed"/>
+                          <w:sz w:val="96"/>
+                          <w:szCs w:val="96"/>
+                        </w:rPr>
+                        <w:t>ake</w:t>
+                      </w:r>
+                      <w:proofErr w:type="spellEnd"/>
+                      <w:r>
+                        <w:rPr>
+                          <w:rFonts w:ascii="Klavika Bold Condensed" w:hAnsi="Klavika Bold Condensed"/>
+                          <w:sz w:val="96"/>
+                          <w:szCs w:val="96"/>
+                        </w:rPr>
+                        <w:t xml:space="preserve"> </w:t>
+                      </w:r>
+                      <w:r>
+                        <w:rPr>
+                          <w:rFonts w:ascii="Klavika Bold Condensed" w:hAnsi="Klavika Bold Condensed"/>
+                          <w:sz w:val="96"/>
+                          <w:szCs w:val="96"/>
+                        </w:rPr>
+                        <w:t>BINGO</w:t>
+                      </w:r>
+                    </w:p>
+                  </w:txbxContent>
+                </v:textbox>
+                <w10:wrap type="square"/>
+              </v:shape>
+            </w:pict>
+          </mc:Fallback>
+        </mc:AlternateContent>
+      </w:r>
+      <w:r>
+        <w:rPr>
+          <w:noProof/>
+        </w:rPr>
+        <w:drawing>
+          <wp:anchor distT="0" distB="0" distL="114300" distR="114300" simplePos="0" relativeHeight="251664384" behindDoc="0" locked="0" layoutInCell="1" allowOverlap="1" wp14:anchorId="54A4F1E0" wp14:editId="344D57A3">
+            <wp:simplePos x="0" y="0"/>
+            <wp:positionH relativeFrom="column">
+              <wp:posOffset>1499870</wp:posOffset>
+            </wp:positionH>
+            <wp:positionV relativeFrom="paragraph">
+              <wp:posOffset>7855153</wp:posOffset>
+            </wp:positionV>
+            <wp:extent cx="2157730" cy="676275"/>
+            <wp:effectExtent l="0" t="0" r="1270" b="0"/>
+            <wp:wrapNone/>
+            <wp:docPr id="4" name="Picture 4"/>
+            <wp:cNvGraphicFramePr>
+              <a:graphicFrameLocks xmlns:a="http://schemas.openxmlformats.org/drawingml/2006/main" noChangeAspect="1"/>
+            </wp:cNvGraphicFramePr>
+            <a:graphic xmlns:a="http://schemas.openxmlformats.org/drawingml/2006/main">
+              <a:graphicData uri="http://schemas.openxmlformats.org/drawingml/2006/picture">
+                <pic:pic xmlns:pic="http://schemas.openxmlformats.org/drawingml/2006/picture">
+                  <pic:nvPicPr>
+                    <pic:cNvPr id="4" name="powered-by-sep.png"/>
+                    <pic:cNvPicPr/>
+                  </pic:nvPicPr>
+                  <pic:blipFill>
+                    <a:blip r:embed="rId6"/>
+                    <a:stretch>
+                      <a:fillRect/>
+                    </a:stretch>
+                  </pic:blipFill>
+                  <pic:spPr>
+                    <a:xfrm>
+                      <a:off x="0" y="0"/>
+                      <a:ext cx="2157730" cy="676275"/>
+                    </a:xfrm>
+                    <a:prstGeom prst="rect">
+                      <a:avLst/>
+                    </a:prstGeom>
+                  </pic:spPr>
+                </pic:pic>
+              </a:graphicData>
+            </a:graphic>
+            <wp14:sizeRelH relativeFrom="margin">
+              <wp14:pctWidth>0</wp14:pctWidth>
+            </wp14:sizeRelH>
+            <wp14:sizeRelV relativeFrom="margin">
+              <wp14:pctHeight>0</wp14:pctHeight>
+            </wp14:sizeRelV>
+          </wp:anchor>
+        </w:drawing>
+      </w:r>
+      <w:r>
+        <w:rPr>
+          <w:noProof/>
+        </w:rPr>
+        <mc:AlternateContent>
+          <mc:Choice Requires="wps">
+            <w:drawing>
+              <wp:anchor distT="0" distB="0" distL="114300" distR="114300" simplePos="0" relativeHeight="251662336" behindDoc="1" locked="0" layoutInCell="1" allowOverlap="1" wp14:anchorId="69EC8E21" wp14:editId="0AA9FA6C">
+                <wp:simplePos x="0" y="0"/>
+                <wp:positionH relativeFrom="column">
+                  <wp:posOffset>-381203</wp:posOffset>
+                </wp:positionH>
+                <wp:positionV relativeFrom="paragraph">
+                  <wp:posOffset>6192520</wp:posOffset>
                 </wp:positionV>
                 <wp:extent cx="5943600" cy="1628140"/>
-                <wp:effectExtent l="50800" t="25400" r="76200" b="99060"/>
+                <wp:effectExtent l="50800" t="25400" r="63500" b="73660"/>
                 <wp:wrapNone/>
                 <wp:docPr id="5" name="Round Diagonal Corner Rectangle 5"/>
                 <wp:cNvGraphicFramePr/>
@@ -47,10 +393,10 @@
                         </a:ln>
                         <a:extLst>
                           <a:ext uri="{FAA26D3D-D897-4be2-8F04-BA451C77F1D7}">
-                            <ma14:placeholderFlag xmlns:ma14="http://schemas.microsoft.com/office/mac/drawingml/2011/main"/>
+                            <ma14:placeholderFlag xmlns:ma14="http://schemas.microsoft.com/office/mac/drawingml/2011/main" xmlns:w="http://schemas.openxmlformats.org/wordprocessingml/2006/main" xmlns:w10="urn:schemas-microsoft-com:office:word" xmlns:v="urn:schemas-microsoft-com:vml" xmlns:o="urn:schemas-microsoft-com:office:office" xmlns:mv="urn:schemas-microsoft-com:mac:vml" xmlns:mo="http://schemas.microsoft.com/office/mac/office/2008/main" xmlns=""/>
                           </a:ext>
                           <a:ext uri="{C572A759-6A51-4108-AA02-DFA0A04FC94B}">
-                            <ma14:wrappingTextBoxFlag xmlns:ma14="http://schemas.microsoft.com/office/mac/drawingml/2011/main"/>
+                            <ma14:wrappingTextBoxFlag xmlns:ma14="http://schemas.microsoft.com/office/mac/drawingml/2011/main" xmlns:w="http://schemas.openxmlformats.org/wordprocessingml/2006/main" xmlns:w10="urn:schemas-microsoft-com:office:word" xmlns:v="urn:schemas-microsoft-com:vml" xmlns:o="urn:schemas-microsoft-com:office:office" xmlns:mv="urn:schemas-microsoft-com:mac:vml" xmlns:mo="http://schemas.microsoft.com/office/mac/office/2008/main" xmlns=""/>
                           </a:ext>
                         </a:extLst>
                       </wps:spPr>
@@ -88,8 +434,8 @@
           </mc:Choice>
           <mc:Fallback>
             <w:pict>
-              <v:shape w14:anchorId="6F1942AA" id="Round_x0020_Diagonal_x0020_Corner_x0020_Rectangle_x0020_5" o:spid="_x0000_s1026" style="position:absolute;margin-left:-27pt;margin-top:489.4pt;width:468pt;height:128.2pt;z-index:-251654144;visibility:visible;mso-wrap-style:square;mso-width-percent:0;mso-height-percent:0;mso-wrap-distance-left:9pt;mso-wrap-distance-top:0;mso-wrap-distance-right:9pt;mso-wrap-distance-bottom:0;mso-position-horizontal:absolute;mso-position-horizontal-relative:text;mso-position-vertical:absolute;mso-position-vertical-relative:text;mso-width-percent:0;mso-height-percent:0;mso-width-relative:margin;mso-height-relative:margin;v-text-anchor:middle" coordsize="5943600,1628140" o:gfxdata="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" path="m271362,0l5943600,,5943600,,5943600,1356778c5943600,1506647,5822107,1628140,5672238,1628140l0,1628140,,1628140,,271362c0,121493,121493,,271362,0xe" fillcolor="#d8d8d8 [2732]" strokecolor="black [3213]">
-                <v:shadow on="t" opacity="22937f" mv:blur="40000f" origin=",.5" offset="0,23000emu"/>
+              <v:shape w14:anchorId="10EEA670" id="Round Diagonal Corner Rectangle 5" o:spid="_x0000_s1026" style="position:absolute;margin-left:-30pt;margin-top:487.6pt;width:468pt;height:128.2pt;z-index:-251654144;visibility:visible;mso-wrap-style:square;mso-width-percent:0;mso-height-percent:0;mso-wrap-distance-left:9pt;mso-wrap-distance-top:0;mso-wrap-distance-right:9pt;mso-wrap-distance-bottom:0;mso-position-horizontal:absolute;mso-position-horizontal-relative:text;mso-position-vertical:absolute;mso-position-vertical-relative:text;mso-width-percent:0;mso-height-percent:0;mso-width-relative:margin;mso-height-relative:margin;v-text-anchor:middle" coordsize="5943600,1628140" o:gfxdata="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" path="m271362,l5943600,r,l5943600,1356778v,149869,-121493,271362,-271362,271362l,1628140r,l,271362c,121493,121493,,271362,xe" fillcolor="#d8d8d8 [2732]" strokecolor="black [3213]">
+                <v:shadow on="t" color="black" opacity="22937f" origin=",.5" offset="0,.63889mm"/>
                 <v:path arrowok="t" o:connecttype="custom" o:connectlocs="271362,0;5943600,0;5943600,0;5943600,1356778;5672238,1628140;0,1628140;0,1628140;0,271362;271362,0" o:connectangles="0,0,0,0,0,0,0,0,0"/>
               </v:shape>
             </w:pict>
@@ -103,7 +449,7 @@
         <mc:AlternateContent>
           <mc:Choice Requires="wps">
             <w:drawing>
-              <wp:anchor distT="0" distB="0" distL="114300" distR="114300" simplePos="0" relativeHeight="251660288" behindDoc="0" locked="0" layoutInCell="1" allowOverlap="1" wp14:anchorId="59BDCC80" wp14:editId="05AD0D8A">
+              <wp:anchor distT="0" distB="0" distL="114300" distR="114300" simplePos="0" relativeHeight="251660288" behindDoc="0" locked="0" layoutInCell="1" allowOverlap="1" wp14:anchorId="59BDCC80" wp14:editId="1F27966C">
                 <wp:simplePos x="0" y="0"/>
                 <wp:positionH relativeFrom="column">
                   <wp:posOffset>-177165</wp:posOffset>
@@ -135,7 +481,7 @@
                         <a:effectLst/>
                         <a:extLst>
                           <a:ext uri="{C572A759-6A51-4108-AA02-DFA0A04FC94B}">
-                            <ma14:wrappingTextBoxFlag xmlns:ma14="http://schemas.microsoft.com/office/mac/drawingml/2011/main"/>
+                            <ma14:wrappingTextBoxFlag xmlns:ma14="http://schemas.microsoft.com/office/mac/drawingml/2011/main" xmlns:w="http://schemas.openxmlformats.org/wordprocessingml/2006/main" xmlns:w10="urn:schemas-microsoft-com:office:word" xmlns:v="urn:schemas-microsoft-com:vml" xmlns:o="urn:schemas-microsoft-com:office:office" xmlns:mv="urn:schemas-microsoft-com:mac:vml" xmlns:mo="http://schemas.microsoft.com/office/mac/office/2008/main" xmlns=""/>
                           </a:ext>
                         </a:extLst>
                       </wps:spPr>
@@ -159,22 +505,20 @@
                             <w:pPr>
                               <w:jc w:val="center"/>
                               <w:rPr>
-                                <w:rFonts w:ascii="Abadi MT Condensed Extra Bold" w:hAnsi="Abadi MT Condensed Extra Bold"/>
+                                <w:rFonts w:ascii="Proxima Nova Condensed" w:hAnsi="Proxima Nova Condensed"/>
                                 <w:sz w:val="32"/>
                               </w:rPr>
                             </w:pPr>
                             <w:r>
                               <w:rPr>
-                                <w:rFonts w:ascii="Abadi MT Condensed Extra Bold" w:hAnsi="Abadi MT Condensed Extra Bold"/>
+                                <w:rFonts w:ascii="Proxima Nova Condensed" w:hAnsi="Proxima Nova Condensed"/>
                                 <w:sz w:val="32"/>
                               </w:rPr>
                               <w:t xml:space="preserve">       </w:t>
                             </w:r>
-                            <w:bookmarkStart w:id="0" w:name="_GoBack"/>
-                            <w:bookmarkEnd w:id="0"/>
                             <w:r>
                               <w:rPr>
-                                <w:rFonts w:ascii="Abadi MT Condensed Extra Bold" w:hAnsi="Abadi MT Condensed Extra Bold"/>
+                                <w:rFonts w:ascii="Proxima Nova Condensed" w:hAnsi="Proxima Nova Condensed"/>
                                 <w:sz w:val="32"/>
                               </w:rPr>
                               <w:t>STOP BY OUR BOOTH IF YOU HAVE QUESTIONS</w:t>
@@ -183,13 +527,13 @@
                           <w:p>
                             <w:pPr>
                               <w:rPr>
-                                <w:rFonts w:ascii="Abadi MT Condensed Extra Bold" w:hAnsi="Abadi MT Condensed Extra Bold"/>
+                                <w:rFonts w:ascii="Proxima Nova Condensed" w:hAnsi="Proxima Nova Condensed"/>
                                 <w:sz w:val="32"/>
                               </w:rPr>
                             </w:pPr>
                             <w:r>
                               <w:rPr>
-                                <w:rFonts w:ascii="Abadi MT Condensed Extra Bold" w:hAnsi="Abadi MT Condensed Extra Bold"/>
+                                <w:rFonts w:ascii="Proxima Nova Condensed" w:hAnsi="Proxima Nova Condensed"/>
                                 <w:sz w:val="32"/>
                                 <w:u w:val="single"/>
                               </w:rPr>
@@ -197,7 +541,7 @@
                             </w:r>
                             <w:r>
                               <w:rPr>
-                                <w:rFonts w:ascii="Abadi MT Condensed Extra Bold" w:hAnsi="Abadi MT Condensed Extra Bold"/>
+                                <w:rFonts w:ascii="Proxima Nova Condensed" w:hAnsi="Proxima Nova Condensed"/>
                                 <w:sz w:val="32"/>
                               </w:rPr>
                               <w:t>:</w:t>
@@ -206,63 +550,54 @@
                           <w:p>
                             <w:pPr>
                               <w:rPr>
-                                <w:rFonts w:ascii="Abadi MT Condensed Light" w:hAnsi="Abadi MT Condensed Light"/>
-                                <w:sz w:val="30"/>
+                                <w:rFonts w:ascii="Proxima Nova Condensed" w:hAnsi="Proxima Nova Condensed"/>
                               </w:rPr>
                             </w:pPr>
                             <w:r>
                               <w:rPr>
-                                <w:rFonts w:ascii="Abadi MT Condensed Light" w:hAnsi="Abadi MT Condensed Light"/>
-                                <w:sz w:val="30"/>
+                                <w:rFonts w:ascii="Proxima Nova Condensed" w:hAnsi="Proxima Nova Condensed"/>
                               </w:rPr>
                               <w:t>Bingo = 5 in a row</w:t>
                             </w:r>
                             <w:r>
                               <w:rPr>
-                                <w:rFonts w:ascii="Abadi MT Condensed Light" w:hAnsi="Abadi MT Condensed Light"/>
-                                <w:sz w:val="30"/>
+                                <w:rFonts w:ascii="Proxima Nova Condensed" w:hAnsi="Proxima Nova Condensed"/>
                               </w:rPr>
                               <w:t xml:space="preserve"> </w:t>
                             </w:r>
                             <w:r>
                               <w:rPr>
-                                <w:rFonts w:ascii="Abadi MT Condensed Light" w:hAnsi="Abadi MT Condensed Light"/>
-                                <w:sz w:val="30"/>
+                                <w:rFonts w:ascii="Proxima Nova Condensed" w:hAnsi="Proxima Nova Condensed"/>
                               </w:rPr>
                               <w:t xml:space="preserve">or 4 </w:t>
                             </w:r>
                             <w:r>
                               <w:rPr>
-                                <w:rFonts w:ascii="Abadi MT Condensed Light" w:hAnsi="Abadi MT Condensed Light"/>
-                                <w:sz w:val="30"/>
+                                <w:rFonts w:ascii="Proxima Nova Condensed" w:hAnsi="Proxima Nova Condensed"/>
                               </w:rPr>
                               <w:t>c</w:t>
                             </w:r>
                             <w:r>
                               <w:rPr>
-                                <w:rFonts w:ascii="Abadi MT Condensed Light" w:hAnsi="Abadi MT Condensed Light"/>
-                                <w:sz w:val="30"/>
+                                <w:rFonts w:ascii="Proxima Nova Condensed" w:hAnsi="Proxima Nova Condensed"/>
                               </w:rPr>
                               <w:t xml:space="preserve">orners + </w:t>
                             </w:r>
                             <w:r>
                               <w:rPr>
-                                <w:rFonts w:ascii="Abadi MT Condensed Light" w:hAnsi="Abadi MT Condensed Light"/>
-                                <w:sz w:val="30"/>
+                                <w:rFonts w:ascii="Proxima Nova Condensed" w:hAnsi="Proxima Nova Condensed"/>
                               </w:rPr>
                               <w:t>c</w:t>
                             </w:r>
                             <w:r>
                               <w:rPr>
-                                <w:rFonts w:ascii="Abadi MT Condensed Light" w:hAnsi="Abadi MT Condensed Light"/>
-                                <w:sz w:val="30"/>
+                                <w:rFonts w:ascii="Proxima Nova Condensed" w:hAnsi="Proxima Nova Condensed"/>
                               </w:rPr>
                               <w:t>ente</w:t>
                             </w:r>
                             <w:r>
                               <w:rPr>
-                                <w:rFonts w:ascii="Abadi MT Condensed Light" w:hAnsi="Abadi MT Condensed Light"/>
-                                <w:sz w:val="30"/>
+                                <w:rFonts w:ascii="Proxima Nova Condensed" w:hAnsi="Proxima Nova Condensed"/>
                               </w:rPr>
                               <w:t>r</w:t>
                             </w:r>
@@ -270,22 +605,23 @@
                           <w:p>
                             <w:pPr>
                               <w:rPr>
-                                <w:rFonts w:ascii="Abadi MT Condensed Extra Bold" w:hAnsi="Abadi MT Condensed Extra Bold"/>
-                                <w:sz w:val="32"/>
+                                <w:rFonts w:ascii="Proxima Nova Condensed" w:hAnsi="Proxima Nova Condensed"/>
+                                <w:sz w:val="20"/>
+                                <w:szCs w:val="20"/>
                               </w:rPr>
                             </w:pPr>
                           </w:p>
                           <w:p>
                             <w:pPr>
                               <w:rPr>
-                                <w:rFonts w:ascii="Abadi MT Condensed Extra Bold" w:hAnsi="Abadi MT Condensed Extra Bold"/>
+                                <w:rFonts w:ascii="Proxima Nova Condensed" w:hAnsi="Proxima Nova Condensed"/>
                                 <w:sz w:val="32"/>
                                 <w:u w:val="single"/>
                               </w:rPr>
                             </w:pPr>
                             <w:r>
                               <w:rPr>
-                                <w:rFonts w:ascii="Abadi MT Condensed Extra Bold" w:hAnsi="Abadi MT Condensed Extra Bold"/>
+                                <w:rFonts w:ascii="Proxima Nova Condensed" w:hAnsi="Proxima Nova Condensed"/>
                                 <w:sz w:val="32"/>
                                 <w:u w:val="single"/>
                               </w:rPr>
@@ -293,7 +629,7 @@
                             </w:r>
                             <w:r>
                               <w:rPr>
-                                <w:rFonts w:ascii="Abadi MT Condensed Extra Bold" w:hAnsi="Abadi MT Condensed Extra Bold"/>
+                                <w:rFonts w:ascii="Proxima Nova Condensed" w:hAnsi="Proxima Nova Condensed"/>
                                 <w:sz w:val="32"/>
                                 <w:u w:val="single"/>
                               </w:rPr>
@@ -303,81 +639,61 @@
                           <w:p>
                             <w:pPr>
                               <w:rPr>
-                                <w:rFonts w:ascii="Abadi MT Condensed Light" w:hAnsi="Abadi MT Condensed Light"/>
-                                <w:sz w:val="28"/>
-                                <w:szCs w:val="32"/>
+                                <w:rFonts w:ascii="Proxima Nova Condensed" w:hAnsi="Proxima Nova Condensed"/>
                               </w:rPr>
                             </w:pPr>
                             <w:r>
                               <w:rPr>
-                                <w:rFonts w:ascii="Abadi MT Condensed Light" w:hAnsi="Abadi MT Condensed Light"/>
-                                <w:sz w:val="28"/>
-                                <w:szCs w:val="32"/>
+                                <w:rFonts w:ascii="Proxima Nova Condensed" w:hAnsi="Proxima Nova Condensed"/>
                               </w:rPr>
                               <w:t>1</w:t>
                             </w:r>
                             <w:r>
                               <w:rPr>
-                                <w:rFonts w:ascii="Abadi MT Condensed Light" w:hAnsi="Abadi MT Condensed Light"/>
-                                <w:sz w:val="28"/>
-                                <w:szCs w:val="32"/>
+                                <w:rFonts w:ascii="Proxima Nova Condensed" w:hAnsi="Proxima Nova Condensed"/>
                                 <w:vertAlign w:val="superscript"/>
                               </w:rPr>
                               <w:t>st</w:t>
                             </w:r>
                             <w:r>
                               <w:rPr>
-                                <w:rFonts w:ascii="Abadi MT Condensed Light" w:hAnsi="Abadi MT Condensed Light"/>
-                                <w:sz w:val="28"/>
-                                <w:szCs w:val="32"/>
+                                <w:rFonts w:ascii="Proxima Nova Condensed" w:hAnsi="Proxima Nova Condensed"/>
                               </w:rPr>
                               <w:t xml:space="preserve"> Bingo: $100</w:t>
                             </w:r>
                             <w:r>
                               <w:rPr>
-                                <w:rFonts w:ascii="Abadi MT Condensed Light" w:hAnsi="Abadi MT Condensed Light"/>
-                                <w:sz w:val="28"/>
-                                <w:szCs w:val="32"/>
+                                <w:rFonts w:ascii="Proxima Nova Condensed" w:hAnsi="Proxima Nova Condensed"/>
                               </w:rPr>
                               <w:t xml:space="preserve"> gift card/team    </w:t>
                             </w:r>
                             <w:r>
                               <w:rPr>
-                                <w:rFonts w:ascii="Abadi MT Condensed Light" w:hAnsi="Abadi MT Condensed Light"/>
-                                <w:sz w:val="28"/>
-                                <w:szCs w:val="32"/>
+                                <w:rFonts w:ascii="Proxima Nova Condensed" w:hAnsi="Proxima Nova Condensed"/>
                               </w:rPr>
                               <w:tab/>
                             </w:r>
                             <w:r>
                               <w:rPr>
-                                <w:rFonts w:ascii="Abadi MT Condensed Light" w:hAnsi="Abadi MT Condensed Light"/>
-                                <w:sz w:val="28"/>
-                                <w:szCs w:val="32"/>
+                                <w:rFonts w:ascii="Proxima Nova Condensed" w:hAnsi="Proxima Nova Condensed"/>
                               </w:rPr>
                               <w:tab/>
                             </w:r>
                             <w:r>
                               <w:rPr>
-                                <w:rFonts w:ascii="Abadi MT Condensed Light" w:hAnsi="Abadi MT Condensed Light"/>
-                                <w:sz w:val="28"/>
-                                <w:szCs w:val="32"/>
+                                <w:rFonts w:ascii="Proxima Nova Condensed" w:hAnsi="Proxima Nova Condensed"/>
                               </w:rPr>
                               <w:t>Covered: $100</w:t>
                             </w:r>
                             <w:r>
                               <w:rPr>
-                                <w:rFonts w:ascii="Abadi MT Condensed Light" w:hAnsi="Abadi MT Condensed Light"/>
-                                <w:sz w:val="28"/>
-                                <w:szCs w:val="32"/>
+                                <w:rFonts w:ascii="Proxima Nova Condensed" w:hAnsi="Proxima Nova Condensed"/>
                               </w:rPr>
                               <w:t xml:space="preserve"> gift card</w:t>
                             </w:r>
                             <w:r>
                               <w:rPr>
-                                <w:rFonts w:ascii="Abadi MT Condensed Light" w:hAnsi="Abadi MT Condensed Light"/>
-                                <w:sz w:val="28"/>
-                                <w:szCs w:val="32"/>
+                                <w:rFonts w:ascii="Proxima Nova Condensed" w:hAnsi="Proxima Nova Condensed"/>
                               </w:rPr>
                               <w:t>/team</w:t>
                             </w:r>
@@ -385,89 +701,67 @@
                           <w:p>
                             <w:pPr>
                               <w:rPr>
-                                <w:rFonts w:ascii="Abadi MT Condensed Light" w:hAnsi="Abadi MT Condensed Light"/>
-                                <w:sz w:val="28"/>
-                                <w:szCs w:val="32"/>
+                                <w:rFonts w:ascii="Proxima Nova Condensed" w:hAnsi="Proxima Nova Condensed"/>
                               </w:rPr>
                             </w:pPr>
                             <w:r>
                               <w:rPr>
-                                <w:rFonts w:ascii="Abadi MT Condensed Light" w:hAnsi="Abadi MT Condensed Light"/>
-                                <w:sz w:val="28"/>
-                                <w:szCs w:val="32"/>
+                                <w:rFonts w:ascii="Proxima Nova Condensed" w:hAnsi="Proxima Nova Condensed"/>
                               </w:rPr>
                               <w:t>2</w:t>
                             </w:r>
                             <w:r>
                               <w:rPr>
-                                <w:rFonts w:ascii="Abadi MT Condensed Light" w:hAnsi="Abadi MT Condensed Light"/>
-                                <w:sz w:val="28"/>
-                                <w:szCs w:val="32"/>
+                                <w:rFonts w:ascii="Proxima Nova Condensed" w:hAnsi="Proxima Nova Condensed"/>
                                 <w:vertAlign w:val="superscript"/>
                               </w:rPr>
                               <w:t>nd</w:t>
                             </w:r>
                             <w:r>
                               <w:rPr>
-                                <w:rFonts w:ascii="Abadi MT Condensed Light" w:hAnsi="Abadi MT Condensed Light"/>
-                                <w:sz w:val="28"/>
-                                <w:szCs w:val="32"/>
+                                <w:rFonts w:ascii="Proxima Nova Condensed" w:hAnsi="Proxima Nova Condensed"/>
                               </w:rPr>
                               <w:t xml:space="preserve"> Bingo: $ 50</w:t>
                             </w:r>
                             <w:r>
                               <w:rPr>
-                                <w:rFonts w:ascii="Abadi MT Condensed Light" w:hAnsi="Abadi MT Condensed Light"/>
-                                <w:sz w:val="28"/>
-                                <w:szCs w:val="32"/>
+                                <w:rFonts w:ascii="Proxima Nova Condensed" w:hAnsi="Proxima Nova Condensed"/>
                               </w:rPr>
                               <w:t xml:space="preserve"> gift card</w:t>
                             </w:r>
                             <w:r>
                               <w:rPr>
-                                <w:rFonts w:ascii="Abadi MT Condensed Light" w:hAnsi="Abadi MT Condensed Light"/>
-                                <w:sz w:val="28"/>
-                                <w:szCs w:val="32"/>
+                                <w:rFonts w:ascii="Proxima Nova Condensed" w:hAnsi="Proxima Nova Condensed"/>
                               </w:rPr>
                               <w:t>/team</w:t>
                             </w:r>
                             <w:r>
                               <w:rPr>
-                                <w:rFonts w:ascii="Abadi MT Condensed Light" w:hAnsi="Abadi MT Condensed Light"/>
-                                <w:sz w:val="28"/>
-                                <w:szCs w:val="32"/>
+                                <w:rFonts w:ascii="Proxima Nova Condensed" w:hAnsi="Proxima Nova Condensed"/>
                               </w:rPr>
                               <w:tab/>
                             </w:r>
                             <w:r>
                               <w:rPr>
-                                <w:rFonts w:ascii="Abadi MT Condensed Light" w:hAnsi="Abadi MT Condensed Light"/>
-                                <w:sz w:val="28"/>
-                                <w:szCs w:val="32"/>
+                                <w:rFonts w:ascii="Proxima Nova Condensed" w:hAnsi="Proxima Nova Condensed"/>
                               </w:rPr>
                               <w:t xml:space="preserve">   </w:t>
                             </w:r>
                             <w:r>
                               <w:rPr>
-                                <w:rFonts w:ascii="Abadi MT Condensed Light" w:hAnsi="Abadi MT Condensed Light"/>
-                                <w:sz w:val="28"/>
-                                <w:szCs w:val="32"/>
+                                <w:rFonts w:ascii="Proxima Nova Condensed" w:hAnsi="Proxima Nova Condensed"/>
                               </w:rPr>
                               <w:tab/>
                             </w:r>
                             <w:r>
                               <w:rPr>
-                                <w:rFonts w:ascii="Abadi MT Condensed Light" w:hAnsi="Abadi MT Condensed Light"/>
-                                <w:sz w:val="28"/>
-                                <w:szCs w:val="32"/>
+                                <w:rFonts w:ascii="Proxima Nova Condensed" w:hAnsi="Proxima Nova Condensed"/>
                               </w:rPr>
                               <w:tab/>
                             </w:r>
                             <w:r>
                               <w:rPr>
-                                <w:rFonts w:ascii="Abadi MT Condensed Light" w:hAnsi="Abadi MT Condensed Light"/>
-                                <w:sz w:val="28"/>
-                                <w:szCs w:val="32"/>
+                                <w:rFonts w:ascii="Proxima Nova Condensed" w:hAnsi="Proxima Nova Condensed"/>
                               </w:rPr>
                               <w:t>All other Bingos: Candy</w:t>
                             </w:r>
@@ -494,33 +788,27 @@
           </mc:Choice>
           <mc:Fallback>
             <w:pict>
-              <v:shapetype w14:anchorId="59BDCC80" id="_x0000_t202" coordsize="21600,21600" o:spt="202" path="m0,0l0,21600,21600,21600,21600,0xe">
-                <v:stroke joinstyle="miter"/>
-                <v:path gradientshapeok="t" o:connecttype="rect"/>
-              </v:shapetype>
-              <v:shape id="Text_x0020_Box_x0020_3" o:spid="_x0000_s1026" type="#_x0000_t202" style="position:absolute;margin-left:-13.95pt;margin-top:489pt;width:409.95pt;height:135pt;z-index:251660288;visibility:visible;mso-wrap-style:square;mso-width-percent:0;mso-height-percent:0;mso-wrap-distance-left:9pt;mso-wrap-distance-top:0;mso-wrap-distance-right:9pt;mso-wrap-distance-bottom:0;mso-position-horizontal:absolute;mso-position-horizontal-relative:text;mso-position-vertical:absolute;mso-position-vertical-relative:text;mso-width-percent:0;mso-height-percent:0;mso-width-relative:margin;mso-height-relative:margin;v-text-anchor:top" o:gfxdata="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" filled="f" stroked="f">
+              <v:shape w14:anchorId="59BDCC80" id="Text Box 3" o:spid="_x0000_s1027" type="#_x0000_t202" style="position:absolute;margin-left:-13.95pt;margin-top:489pt;width:409.95pt;height:135pt;z-index:251660288;visibility:visible;mso-wrap-style:square;mso-width-percent:0;mso-height-percent:0;mso-wrap-distance-left:9pt;mso-wrap-distance-top:0;mso-wrap-distance-right:9pt;mso-wrap-distance-bottom:0;mso-position-horizontal:absolute;mso-position-horizontal-relative:text;mso-position-vertical:absolute;mso-position-vertical-relative:text;mso-width-percent:0;mso-height-percent:0;mso-width-relative:margin;mso-height-relative:margin;v-text-anchor:top" o:gfxdata="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" filled="f" stroked="f">
                 <v:textbox>
                   <w:txbxContent>
                     <w:p>
                       <w:pPr>
                         <w:jc w:val="center"/>
                         <w:rPr>
-                          <w:rFonts w:ascii="Abadi MT Condensed Extra Bold" w:hAnsi="Abadi MT Condensed Extra Bold"/>
+                          <w:rFonts w:ascii="Proxima Nova Condensed" w:hAnsi="Proxima Nova Condensed"/>
                           <w:sz w:val="32"/>
                         </w:rPr>
                       </w:pPr>
                       <w:r>
                         <w:rPr>
-                          <w:rFonts w:ascii="Abadi MT Condensed Extra Bold" w:hAnsi="Abadi MT Condensed Extra Bold"/>
+                          <w:rFonts w:ascii="Proxima Nova Condensed" w:hAnsi="Proxima Nova Condensed"/>
                           <w:sz w:val="32"/>
                         </w:rPr>
                         <w:t xml:space="preserve">       </w:t>
                       </w:r>
-                      <w:bookmarkStart w:id="1" w:name="_GoBack"/>
-                      <w:bookmarkEnd w:id="1"/>
                       <w:r>
                         <w:rPr>
-                          <w:rFonts w:ascii="Abadi MT Condensed Extra Bold" w:hAnsi="Abadi MT Condensed Extra Bold"/>
+                          <w:rFonts w:ascii="Proxima Nova Condensed" w:hAnsi="Proxima Nova Condensed"/>
                           <w:sz w:val="32"/>
                         </w:rPr>
                         <w:t>STOP BY OUR BOOTH IF YOU HAVE QUESTIONS</w:t>
@@ -529,13 +817,13 @@
                     <w:p>
                       <w:pPr>
                         <w:rPr>
-                          <w:rFonts w:ascii="Abadi MT Condensed Extra Bold" w:hAnsi="Abadi MT Condensed Extra Bold"/>
+                          <w:rFonts w:ascii="Proxima Nova Condensed" w:hAnsi="Proxima Nova Condensed"/>
                           <w:sz w:val="32"/>
                         </w:rPr>
                       </w:pPr>
                       <w:r>
                         <w:rPr>
-                          <w:rFonts w:ascii="Abadi MT Condensed Extra Bold" w:hAnsi="Abadi MT Condensed Extra Bold"/>
+                          <w:rFonts w:ascii="Proxima Nova Condensed" w:hAnsi="Proxima Nova Condensed"/>
                           <w:sz w:val="32"/>
                           <w:u w:val="single"/>
                         </w:rPr>
@@ -543,7 +831,7 @@
                       </w:r>
                       <w:r>
                         <w:rPr>
-                          <w:rFonts w:ascii="Abadi MT Condensed Extra Bold" w:hAnsi="Abadi MT Condensed Extra Bold"/>
+                          <w:rFonts w:ascii="Proxima Nova Condensed" w:hAnsi="Proxima Nova Condensed"/>
                           <w:sz w:val="32"/>
                         </w:rPr>
                         <w:t>:</w:t>
@@ -552,63 +840,54 @@
                     <w:p>
                       <w:pPr>
                         <w:rPr>
-                          <w:rFonts w:ascii="Abadi MT Condensed Light" w:hAnsi="Abadi MT Condensed Light"/>
-                          <w:sz w:val="30"/>
+                          <w:rFonts w:ascii="Proxima Nova Condensed" w:hAnsi="Proxima Nova Condensed"/>
                         </w:rPr>
                       </w:pPr>
                       <w:r>
                         <w:rPr>
-                          <w:rFonts w:ascii="Abadi MT Condensed Light" w:hAnsi="Abadi MT Condensed Light"/>
-                          <w:sz w:val="30"/>
+                          <w:rFonts w:ascii="Proxima Nova Condensed" w:hAnsi="Proxima Nova Condensed"/>
                         </w:rPr>
                         <w:t>Bingo = 5 in a row</w:t>
                       </w:r>
                       <w:r>
                         <w:rPr>
-                          <w:rFonts w:ascii="Abadi MT Condensed Light" w:hAnsi="Abadi MT Condensed Light"/>
-                          <w:sz w:val="30"/>
+                          <w:rFonts w:ascii="Proxima Nova Condensed" w:hAnsi="Proxima Nova Condensed"/>
                         </w:rPr>
                         <w:t xml:space="preserve"> </w:t>
                       </w:r>
                       <w:r>
                         <w:rPr>
-                          <w:rFonts w:ascii="Abadi MT Condensed Light" w:hAnsi="Abadi MT Condensed Light"/>
-                          <w:sz w:val="30"/>
+                          <w:rFonts w:ascii="Proxima Nova Condensed" w:hAnsi="Proxima Nova Condensed"/>
                         </w:rPr>
                         <w:t xml:space="preserve">or 4 </w:t>
                       </w:r>
                       <w:r>
                         <w:rPr>
-                          <w:rFonts w:ascii="Abadi MT Condensed Light" w:hAnsi="Abadi MT Condensed Light"/>
-                          <w:sz w:val="30"/>
+                          <w:rFonts w:ascii="Proxima Nova Condensed" w:hAnsi="Proxima Nova Condensed"/>
                         </w:rPr>
                         <w:t>c</w:t>
                       </w:r>
                       <w:r>
                         <w:rPr>
-                          <w:rFonts w:ascii="Abadi MT Condensed Light" w:hAnsi="Abadi MT Condensed Light"/>
-                          <w:sz w:val="30"/>
+                          <w:rFonts w:ascii="Proxima Nova Condensed" w:hAnsi="Proxima Nova Condensed"/>
                         </w:rPr>
                         <w:t xml:space="preserve">orners + </w:t>
                       </w:r>
                       <w:r>
                         <w:rPr>
-                          <w:rFonts w:ascii="Abadi MT Condensed Light" w:hAnsi="Abadi MT Condensed Light"/>
-                          <w:sz w:val="30"/>
+                          <w:rFonts w:ascii="Proxima Nova Condensed" w:hAnsi="Proxima Nova Condensed"/>
                         </w:rPr>
                         <w:t>c</w:t>
                       </w:r>
                       <w:r>
                         <w:rPr>
-                          <w:rFonts w:ascii="Abadi MT Condensed Light" w:hAnsi="Abadi MT Condensed Light"/>
-                          <w:sz w:val="30"/>
+                          <w:rFonts w:ascii="Proxima Nova Condensed" w:hAnsi="Proxima Nova Condensed"/>
                         </w:rPr>
                         <w:t>ente</w:t>
                       </w:r>
                       <w:r>
                         <w:rPr>
-                          <w:rFonts w:ascii="Abadi MT Condensed Light" w:hAnsi="Abadi MT Condensed Light"/>
-                          <w:sz w:val="30"/>
+                          <w:rFonts w:ascii="Proxima Nova Condensed" w:hAnsi="Proxima Nova Condensed"/>
                         </w:rPr>
                         <w:t>r</w:t>
                       </w:r>
@@ -616,22 +895,23 @@
                     <w:p>
                       <w:pPr>
                         <w:rPr>
-                          <w:rFonts w:ascii="Abadi MT Condensed Extra Bold" w:hAnsi="Abadi MT Condensed Extra Bold"/>
-                          <w:sz w:val="32"/>
+                          <w:rFonts w:ascii="Proxima Nova Condensed" w:hAnsi="Proxima Nova Condensed"/>
+                          <w:sz w:val="20"/>
+                          <w:szCs w:val="20"/>
                         </w:rPr>
                       </w:pPr>
                     </w:p>
                     <w:p>
                       <w:pPr>
                         <w:rPr>
-                          <w:rFonts w:ascii="Abadi MT Condensed Extra Bold" w:hAnsi="Abadi MT Condensed Extra Bold"/>
+                          <w:rFonts w:ascii="Proxima Nova Condensed" w:hAnsi="Proxima Nova Condensed"/>
                           <w:sz w:val="32"/>
                           <w:u w:val="single"/>
                         </w:rPr>
                       </w:pPr>
                       <w:r>
                         <w:rPr>
-                          <w:rFonts w:ascii="Abadi MT Condensed Extra Bold" w:hAnsi="Abadi MT Condensed Extra Bold"/>
+                          <w:rFonts w:ascii="Proxima Nova Condensed" w:hAnsi="Proxima Nova Condensed"/>
                           <w:sz w:val="32"/>
                           <w:u w:val="single"/>
                         </w:rPr>
@@ -639,7 +919,7 @@
                       </w:r>
                       <w:r>
                         <w:rPr>
-                          <w:rFonts w:ascii="Abadi MT Condensed Extra Bold" w:hAnsi="Abadi MT Condensed Extra Bold"/>
+                          <w:rFonts w:ascii="Proxima Nova Condensed" w:hAnsi="Proxima Nova Condensed"/>
                           <w:sz w:val="32"/>
                           <w:u w:val="single"/>
                         </w:rPr>
@@ -649,81 +929,61 @@
                     <w:p>
                       <w:pPr>
                         <w:rPr>
-                          <w:rFonts w:ascii="Abadi MT Condensed Light" w:hAnsi="Abadi MT Condensed Light"/>
-                          <w:sz w:val="28"/>
-                          <w:szCs w:val="32"/>
+                          <w:rFonts w:ascii="Proxima Nova Condensed" w:hAnsi="Proxima Nova Condensed"/>
                         </w:rPr>
                       </w:pPr>
                       <w:r>
                         <w:rPr>
-                          <w:rFonts w:ascii="Abadi MT Condensed Light" w:hAnsi="Abadi MT Condensed Light"/>
-                          <w:sz w:val="28"/>
-                          <w:szCs w:val="32"/>
+                          <w:rFonts w:ascii="Proxima Nova Condensed" w:hAnsi="Proxima Nova Condensed"/>
                         </w:rPr>
                         <w:t>1</w:t>
                       </w:r>
                       <w:r>
                         <w:rPr>
-                          <w:rFonts w:ascii="Abadi MT Condensed Light" w:hAnsi="Abadi MT Condensed Light"/>
-                          <w:sz w:val="28"/>
-                          <w:szCs w:val="32"/>
+                          <w:rFonts w:ascii="Proxima Nova Condensed" w:hAnsi="Proxima Nova Condensed"/>
                           <w:vertAlign w:val="superscript"/>
                         </w:rPr>
                         <w:t>st</w:t>
                       </w:r>
                       <w:r>
                         <w:rPr>
-                          <w:rFonts w:ascii="Abadi MT Condensed Light" w:hAnsi="Abadi MT Condensed Light"/>
-                          <w:sz w:val="28"/>
-                          <w:szCs w:val="32"/>
+                          <w:rFonts w:ascii="Proxima Nova Condensed" w:hAnsi="Proxima Nova Condensed"/>
                         </w:rPr>
                         <w:t xml:space="preserve"> Bingo: $100</w:t>
                       </w:r>
                       <w:r>
                         <w:rPr>
-                          <w:rFonts w:ascii="Abadi MT Condensed Light" w:hAnsi="Abadi MT Condensed Light"/>
-                          <w:sz w:val="28"/>
-                          <w:szCs w:val="32"/>
+                          <w:rFonts w:ascii="Proxima Nova Condensed" w:hAnsi="Proxima Nova Condensed"/>
                         </w:rPr>
                         <w:t xml:space="preserve"> gift card/team    </w:t>
                       </w:r>
                       <w:r>
                         <w:rPr>
-                          <w:rFonts w:ascii="Abadi MT Condensed Light" w:hAnsi="Abadi MT Condensed Light"/>
-                          <w:sz w:val="28"/>
-                          <w:szCs w:val="32"/>
+                          <w:rFonts w:ascii="Proxima Nova Condensed" w:hAnsi="Proxima Nova Condensed"/>
                         </w:rPr>
                         <w:tab/>
                       </w:r>
                       <w:r>
                         <w:rPr>
-                          <w:rFonts w:ascii="Abadi MT Condensed Light" w:hAnsi="Abadi MT Condensed Light"/>
-                          <w:sz w:val="28"/>
-                          <w:szCs w:val="32"/>
+                          <w:rFonts w:ascii="Proxima Nova Condensed" w:hAnsi="Proxima Nova Condensed"/>
                         </w:rPr>
                         <w:tab/>
                       </w:r>
                       <w:r>
                         <w:rPr>
-                          <w:rFonts w:ascii="Abadi MT Condensed Light" w:hAnsi="Abadi MT Condensed Light"/>
-                          <w:sz w:val="28"/>
-                          <w:szCs w:val="32"/>
+                          <w:rFonts w:ascii="Proxima Nova Condensed" w:hAnsi="Proxima Nova Condensed"/>
                         </w:rPr>
                         <w:t>Covered: $100</w:t>
                       </w:r>
                       <w:r>
                         <w:rPr>
-                          <w:rFonts w:ascii="Abadi MT Condensed Light" w:hAnsi="Abadi MT Condensed Light"/>
-                          <w:sz w:val="28"/>
-                          <w:szCs w:val="32"/>
+                          <w:rFonts w:ascii="Proxima Nova Condensed" w:hAnsi="Proxima Nova Condensed"/>
                         </w:rPr>
                         <w:t xml:space="preserve"> gift card</w:t>
                       </w:r>
                       <w:r>
                         <w:rPr>
-                          <w:rFonts w:ascii="Abadi MT Condensed Light" w:hAnsi="Abadi MT Condensed Light"/>
-                          <w:sz w:val="28"/>
-                          <w:szCs w:val="32"/>
+                          <w:rFonts w:ascii="Proxima Nova Condensed" w:hAnsi="Proxima Nova Condensed"/>
                         </w:rPr>
                         <w:t>/team</w:t>
                       </w:r>
@@ -731,313 +991,69 @@
                     <w:p>
                       <w:pPr>
                         <w:rPr>
-                          <w:rFonts w:ascii="Abadi MT Condensed Light" w:hAnsi="Abadi MT Condensed Light"/>
-                          <w:sz w:val="28"/>
-                          <w:szCs w:val="32"/>
+                          <w:rFonts w:ascii="Proxima Nova Condensed" w:hAnsi="Proxima Nova Condensed"/>
                         </w:rPr>
                       </w:pPr>
                       <w:r>
                         <w:rPr>
-                          <w:rFonts w:ascii="Abadi MT Condensed Light" w:hAnsi="Abadi MT Condensed Light"/>
-                          <w:sz w:val="28"/>
-                          <w:szCs w:val="32"/>
+                          <w:rFonts w:ascii="Proxima Nova Condensed" w:hAnsi="Proxima Nova Condensed"/>
                         </w:rPr>
                         <w:t>2</w:t>
                       </w:r>
                       <w:r>
                         <w:rPr>
-                          <w:rFonts w:ascii="Abadi MT Condensed Light" w:hAnsi="Abadi MT Condensed Light"/>
-                          <w:sz w:val="28"/>
-                          <w:szCs w:val="32"/>
+                          <w:rFonts w:ascii="Proxima Nova Condensed" w:hAnsi="Proxima Nova Condensed"/>
                           <w:vertAlign w:val="superscript"/>
                         </w:rPr>
                         <w:t>nd</w:t>
                       </w:r>
                       <w:r>
                         <w:rPr>
-                          <w:rFonts w:ascii="Abadi MT Condensed Light" w:hAnsi="Abadi MT Condensed Light"/>
-                          <w:sz w:val="28"/>
-                          <w:szCs w:val="32"/>
+                          <w:rFonts w:ascii="Proxima Nova Condensed" w:hAnsi="Proxima Nova Condensed"/>
                         </w:rPr>
                         <w:t xml:space="preserve"> Bingo: $ 50</w:t>
                       </w:r>
                       <w:r>
                         <w:rPr>
-                          <w:rFonts w:ascii="Abadi MT Condensed Light" w:hAnsi="Abadi MT Condensed Light"/>
-                          <w:sz w:val="28"/>
-                          <w:szCs w:val="32"/>
+                          <w:rFonts w:ascii="Proxima Nova Condensed" w:hAnsi="Proxima Nova Condensed"/>
                         </w:rPr>
                         <w:t xml:space="preserve"> gift card</w:t>
                       </w:r>
                       <w:r>
                         <w:rPr>
-                          <w:rFonts w:ascii="Abadi MT Condensed Light" w:hAnsi="Abadi MT Condensed Light"/>
-                          <w:sz w:val="28"/>
-                          <w:szCs w:val="32"/>
+                          <w:rFonts w:ascii="Proxima Nova Condensed" w:hAnsi="Proxima Nova Condensed"/>
                         </w:rPr>
                         <w:t>/team</w:t>
                       </w:r>
                       <w:r>
                         <w:rPr>
-                          <w:rFonts w:ascii="Abadi MT Condensed Light" w:hAnsi="Abadi MT Condensed Light"/>
-                          <w:sz w:val="28"/>
-                          <w:szCs w:val="32"/>
+                          <w:rFonts w:ascii="Proxima Nova Condensed" w:hAnsi="Proxima Nova Condensed"/>
                         </w:rPr>
                         <w:tab/>
                       </w:r>
                       <w:r>
                         <w:rPr>
-                          <w:rFonts w:ascii="Abadi MT Condensed Light" w:hAnsi="Abadi MT Condensed Light"/>
-                          <w:sz w:val="28"/>
-                          <w:szCs w:val="32"/>
+                          <w:rFonts w:ascii="Proxima Nova Condensed" w:hAnsi="Proxima Nova Condensed"/>
                         </w:rPr>
                         <w:t xml:space="preserve">   </w:t>
                       </w:r>
                       <w:r>
                         <w:rPr>
-                          <w:rFonts w:ascii="Abadi MT Condensed Light" w:hAnsi="Abadi MT Condensed Light"/>
-                          <w:sz w:val="28"/>
-                          <w:szCs w:val="32"/>
+                          <w:rFonts w:ascii="Proxima Nova Condensed" w:hAnsi="Proxima Nova Condensed"/>
                         </w:rPr>
                         <w:tab/>
                       </w:r>
                       <w:r>
                         <w:rPr>
-                          <w:rFonts w:ascii="Abadi MT Condensed Light" w:hAnsi="Abadi MT Condensed Light"/>
-                          <w:sz w:val="28"/>
-                          <w:szCs w:val="32"/>
+                          <w:rFonts w:ascii="Proxima Nova Condensed" w:hAnsi="Proxima Nova Condensed"/>
                         </w:rPr>
                         <w:tab/>
                       </w:r>
                       <w:r>
                         <w:rPr>
-                          <w:rFonts w:ascii="Abadi MT Condensed Light" w:hAnsi="Abadi MT Condensed Light"/>
-                          <w:sz w:val="28"/>
-                          <w:szCs w:val="32"/>
+                          <w:rFonts w:ascii="Proxima Nova Condensed" w:hAnsi="Proxima Nova Condensed"/>
                         </w:rPr>
                         <w:t>All other Bingos: Candy</w:t>
-                      </w:r>
-                    </w:p>
-                  </w:txbxContent>
-                </v:textbox>
-                <w10:wrap type="square"/>
-              </v:shape>
-            </w:pict>
-          </mc:Fallback>
-        </mc:AlternateContent>
-      </w:r>
-      <w:r>
-        <w:drawing>
-          <wp:anchor distT="0" distB="0" distL="114300" distR="114300" simplePos="0" relativeHeight="251663360" behindDoc="0" locked="0" layoutInCell="1" allowOverlap="1" wp14:anchorId="4C4A5488" wp14:editId="22EF60BE">
-            <wp:simplePos x="0" y="0"/>
-            <wp:positionH relativeFrom="column">
-              <wp:posOffset>1358900</wp:posOffset>
-            </wp:positionH>
-            <wp:positionV relativeFrom="paragraph">
-              <wp:posOffset>7957820</wp:posOffset>
-            </wp:positionV>
-            <wp:extent cx="2154555" cy="718185"/>
-            <wp:effectExtent l="0" t="0" r="4445" b="0"/>
-            <wp:wrapThrough wrapText="bothSides">
-              <wp:wrapPolygon edited="0">
-                <wp:start x="8149" y="0"/>
-                <wp:lineTo x="0" y="2292"/>
-                <wp:lineTo x="0" y="20626"/>
-                <wp:lineTo x="21390" y="20626"/>
-                <wp:lineTo x="21390" y="18334"/>
-                <wp:lineTo x="19353" y="12223"/>
-                <wp:lineTo x="21390" y="9167"/>
-                <wp:lineTo x="21390" y="3820"/>
-                <wp:lineTo x="20371" y="0"/>
-                <wp:lineTo x="8149" y="0"/>
-              </wp:wrapPolygon>
-            </wp:wrapThrough>
-            <wp:docPr id="1" name="Picture 1"/>
-            <wp:cNvGraphicFramePr>
-              <a:graphicFrameLocks xmlns:a="http://schemas.openxmlformats.org/drawingml/2006/main" noChangeAspect="1"/>
-            </wp:cNvGraphicFramePr>
-            <a:graphic xmlns:a="http://schemas.openxmlformats.org/drawingml/2006/main">
-              <a:graphicData uri="http://schemas.openxmlformats.org/drawingml/2006/picture">
-                <pic:pic xmlns:pic="http://schemas.openxmlformats.org/drawingml/2006/picture">
-                  <pic:nvPicPr>
-                    <pic:cNvPr id="1" name=""/>
-                    <pic:cNvPicPr/>
-                  </pic:nvPicPr>
-                  <pic:blipFill>
-                    <a:blip r:embed="rId5">
-                      <a:extLst>
-                        <a:ext uri="{28A0092B-C50C-407E-A947-70E740481C1C}">
-                          <a14:useLocalDpi xmlns:a14="http://schemas.microsoft.com/office/drawing/2010/main" val="0"/>
-                        </a:ext>
-                      </a:extLst>
-                    </a:blip>
-                    <a:stretch>
-                      <a:fillRect/>
-                    </a:stretch>
-                  </pic:blipFill>
-                  <pic:spPr>
-                    <a:xfrm>
-                      <a:off x="0" y="0"/>
-                      <a:ext cx="2154555" cy="718185"/>
-                    </a:xfrm>
-                    <a:prstGeom prst="rect">
-                      <a:avLst/>
-                    </a:prstGeom>
-                  </pic:spPr>
-                </pic:pic>
-              </a:graphicData>
-            </a:graphic>
-            <wp14:sizeRelH relativeFrom="margin">
-              <wp14:pctWidth>0</wp14:pctWidth>
-            </wp14:sizeRelH>
-            <wp14:sizeRelV relativeFrom="margin">
-              <wp14:pctHeight>0</wp14:pctHeight>
-            </wp14:sizeRelV>
-          </wp:anchor>
-        </w:drawing>
-      </w:r>
-      <w:r>
-        <w:rPr>
-          <w:noProof/>
-        </w:rPr>
-        <mc:AlternateContent>
-          <mc:Choice Requires="wps">
-            <w:drawing>
-              <wp:anchor distT="0" distB="0" distL="114300" distR="114300" simplePos="0" relativeHeight="251659264" behindDoc="0" locked="0" layoutInCell="1" allowOverlap="1" wp14:anchorId="0314B22F" wp14:editId="2B5C882B">
-                <wp:simplePos x="0" y="0"/>
-                <wp:positionH relativeFrom="column">
-                  <wp:posOffset>342900</wp:posOffset>
-                </wp:positionH>
-                <wp:positionV relativeFrom="paragraph">
-                  <wp:posOffset>228600</wp:posOffset>
-                </wp:positionV>
-                <wp:extent cx="4800600" cy="800100"/>
-                <wp:effectExtent l="0" t="0" r="0" b="12700"/>
-                <wp:wrapSquare wrapText="bothSides"/>
-                <wp:docPr id="2" name="Text Box 2"/>
-                <wp:cNvGraphicFramePr/>
-                <a:graphic xmlns:a="http://schemas.openxmlformats.org/drawingml/2006/main">
-                  <a:graphicData uri="http://schemas.microsoft.com/office/word/2010/wordprocessingShape">
-                    <wps:wsp>
-                      <wps:cNvSpPr txBox="1"/>
-                      <wps:spPr>
-                        <a:xfrm>
-                          <a:off x="0" y="0"/>
-                          <a:ext cx="4800600" cy="800100"/>
-                        </a:xfrm>
-                        <a:prstGeom prst="rect">
-                          <a:avLst/>
-                        </a:prstGeom>
-                        <a:noFill/>
-                        <a:ln>
-                          <a:noFill/>
-                        </a:ln>
-                        <a:effectLst/>
-                        <a:extLst>
-                          <a:ext uri="{C572A759-6A51-4108-AA02-DFA0A04FC94B}">
-                            <ma14:wrappingTextBoxFlag xmlns:ma14="http://schemas.microsoft.com/office/mac/drawingml/2011/main"/>
-                          </a:ext>
-                        </a:extLst>
-                      </wps:spPr>
-                      <wps:style>
-                        <a:lnRef idx="0">
-                          <a:schemeClr val="accent1"/>
-                        </a:lnRef>
-                        <a:fillRef idx="0">
-                          <a:schemeClr val="accent1"/>
-                        </a:fillRef>
-                        <a:effectRef idx="0">
-                          <a:schemeClr val="accent1"/>
-                        </a:effectRef>
-                        <a:fontRef idx="minor">
-                          <a:schemeClr val="dk1"/>
-                        </a:fontRef>
-                      </wps:style>
-                      <wps:txbx>
-                        <w:txbxContent>
-                          <w:p>
-                            <w:pPr>
-                              <w:jc w:val="center"/>
-                              <w:rPr>
-                                <w:rFonts w:ascii="Klavika Bold Condensed" w:hAnsi="Klavika Bold Condensed"/>
-                                <w:sz w:val="96"/>
-                              </w:rPr>
-                            </w:pPr>
-                            <w:r>
-                              <w:rPr>
-                                <w:rFonts w:ascii="Klavika Bold Condensed" w:hAnsi="Klavika Bold Condensed"/>
-                                <w:sz w:val="96"/>
-                              </w:rPr>
-                              <w:t>BoilerM</w:t>
-                            </w:r>
-                            <w:r>
-                              <w:rPr>
-                                <w:rFonts w:ascii="Klavika Bold Condensed" w:hAnsi="Klavika Bold Condensed"/>
-                                <w:sz w:val="96"/>
-                              </w:rPr>
-                              <w:t xml:space="preserve">ake </w:t>
-                            </w:r>
-                            <w:r>
-                              <w:rPr>
-                                <w:rFonts w:ascii="Klavika Bold Condensed" w:hAnsi="Klavika Bold Condensed"/>
-                                <w:sz w:val="96"/>
-                              </w:rPr>
-                              <w:t>BINGO</w:t>
-                            </w:r>
-                          </w:p>
-                        </w:txbxContent>
-                      </wps:txbx>
-                      <wps:bodyPr rot="0" spcFirstLastPara="0" vertOverflow="overflow" horzOverflow="overflow" vert="horz" wrap="square" lIns="91440" tIns="45720" rIns="91440" bIns="45720" numCol="1" spcCol="0" rtlCol="0" fromWordArt="0" anchor="t" anchorCtr="0" forceAA="0" compatLnSpc="1">
-                        <a:prstTxWarp prst="textNoShape">
-                          <a:avLst/>
-                        </a:prstTxWarp>
-                        <a:noAutofit/>
-                      </wps:bodyPr>
-                    </wps:wsp>
-                  </a:graphicData>
-                </a:graphic>
-                <wp14:sizeRelH relativeFrom="margin">
-                  <wp14:pctWidth>0</wp14:pctWidth>
-                </wp14:sizeRelH>
-                <wp14:sizeRelV relativeFrom="margin">
-                  <wp14:pctHeight>0</wp14:pctHeight>
-                </wp14:sizeRelV>
-              </wp:anchor>
-            </w:drawing>
-          </mc:Choice>
-          <mc:Fallback>
-            <w:pict>
-              <v:shape w14:anchorId="0314B22F" id="Text_x0020_Box_x0020_2" o:spid="_x0000_s1027" type="#_x0000_t202" style="position:absolute;margin-left:27pt;margin-top:18pt;width:378pt;height:63pt;z-index:251659264;visibility:visible;mso-wrap-style:square;mso-width-percent:0;mso-height-percent:0;mso-wrap-distance-left:9pt;mso-wrap-distance-top:0;mso-wrap-distance-right:9pt;mso-wrap-distance-bottom:0;mso-position-horizontal:absolute;mso-position-horizontal-relative:text;mso-position-vertical:absolute;mso-position-vertical-relative:text;mso-width-percent:0;mso-height-percent:0;mso-width-relative:margin;mso-height-relative:margin;v-text-anchor:top" o:gfxdata="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" filled="f" stroked="f">
-                <v:textbox>
-                  <w:txbxContent>
-                    <w:p>
-                      <w:pPr>
-                        <w:jc w:val="center"/>
-                        <w:rPr>
-                          <w:rFonts w:ascii="Klavika Bold Condensed" w:hAnsi="Klavika Bold Condensed"/>
-                          <w:sz w:val="96"/>
-                        </w:rPr>
-                      </w:pPr>
-                      <w:r>
-                        <w:rPr>
-                          <w:rFonts w:ascii="Klavika Bold Condensed" w:hAnsi="Klavika Bold Condensed"/>
-                          <w:sz w:val="96"/>
-                        </w:rPr>
-                        <w:t>BoilerM</w:t>
-                      </w:r>
-                      <w:r>
-                        <w:rPr>
-                          <w:rFonts w:ascii="Klavika Bold Condensed" w:hAnsi="Klavika Bold Condensed"/>
-                          <w:sz w:val="96"/>
-                        </w:rPr>
-                        <w:t xml:space="preserve">ake </w:t>
-                      </w:r>
-                      <w:r>
-                        <w:rPr>
-                          <w:rFonts w:ascii="Klavika Bold Condensed" w:hAnsi="Klavika Bold Condensed"/>
-                          <w:sz w:val="96"/>
-                        </w:rPr>
-                        <w:t>BINGO</w:t>
                       </w:r>
                     </w:p>
                   </w:txbxContent>
@@ -1086,7 +1102,7 @@
               <w:bottom w:val="none" w:sz="0" w:space="0" w:color="auto"/>
               <w:right w:val="none" w:sz="0" w:space="0" w:color="auto"/>
             </w:tcBorders>
-            <w:shd w:val="clear" w:color="auto" w:fill="D9D9D9" w:themeFill="background1" w:themeFillShade="D9"/>
+            <w:shd w:val="clear" w:color="auto" w:fill="auto"/>
             <w:vAlign w:val="center"/>
           </w:tcPr>
           <w:p>
@@ -1117,7 +1133,7 @@
               <w:bottom w:val="none" w:sz="0" w:space="0" w:color="auto"/>
               <w:right w:val="none" w:sz="0" w:space="0" w:color="auto"/>
             </w:tcBorders>
-            <w:shd w:val="clear" w:color="auto" w:fill="D9D9D9" w:themeFill="background1" w:themeFillShade="D9"/>
+            <w:shd w:val="clear" w:color="auto" w:fill="auto"/>
             <w:vAlign w:val="center"/>
           </w:tcPr>
           <w:p>
@@ -1149,7 +1165,7 @@
               <w:bottom w:val="none" w:sz="0" w:space="0" w:color="auto"/>
               <w:right w:val="none" w:sz="0" w:space="0" w:color="auto"/>
             </w:tcBorders>
-            <w:shd w:val="clear" w:color="auto" w:fill="D9D9D9" w:themeFill="background1" w:themeFillShade="D9"/>
+            <w:shd w:val="clear" w:color="auto" w:fill="auto"/>
             <w:vAlign w:val="center"/>
           </w:tcPr>
           <w:p>
@@ -1181,7 +1197,7 @@
               <w:bottom w:val="none" w:sz="0" w:space="0" w:color="auto"/>
               <w:right w:val="none" w:sz="0" w:space="0" w:color="auto"/>
             </w:tcBorders>
-            <w:shd w:val="clear" w:color="auto" w:fill="D9D9D9" w:themeFill="background1" w:themeFillShade="D9"/>
+            <w:shd w:val="clear" w:color="auto" w:fill="auto"/>
             <w:vAlign w:val="center"/>
           </w:tcPr>
           <w:p>
@@ -1213,7 +1229,7 @@
               <w:bottom w:val="none" w:sz="0" w:space="0" w:color="auto"/>
               <w:right w:val="none" w:sz="0" w:space="0" w:color="auto"/>
             </w:tcBorders>
-            <w:shd w:val="clear" w:color="auto" w:fill="D9D9D9" w:themeFill="background1" w:themeFillShade="D9"/>
+            <w:shd w:val="clear" w:color="auto" w:fill="auto"/>
             <w:vAlign w:val="center"/>
           </w:tcPr>
           <w:p>
@@ -1957,6 +1973,7 @@
           </w:p>
         </w:tc>
       </w:tr>
+      <w:bookmarkStart w:id="0" w:name="_GoBack" w:colFirst="2" w:colLast="2"/>
       <w:tr>
         <w:trPr>
           <w:cnfStyle w:val="000000100000" w:firstRow="0" w:lastRow="0" w:firstColumn="0" w:lastColumn="0" w:oddVBand="0" w:evenVBand="0" w:oddHBand="1" w:evenHBand="0" w:firstRowFirstColumn="0" w:firstRowLastColumn="0" w:lastRowFirstColumn="0" w:lastRowLastColumn="0"/>
@@ -2109,7 +2126,7 @@
               <w:bottom w:val="none" w:sz="0" w:space="0" w:color="auto"/>
               <w:right w:val="none" w:sz="0" w:space="0" w:color="auto"/>
             </w:tcBorders>
-            <w:shd w:val="clear" w:color="auto" w:fill="D9D9D9" w:themeFill="background1" w:themeFillShade="D9"/>
+            <w:shd w:val="clear" w:color="auto" w:fill="auto"/>
             <w:vAlign w:val="center"/>
           </w:tcPr>
           <w:p>
@@ -2119,33 +2136,45 @@
               <w:rPr>
                 <w:rFonts w:ascii="Abadi MT Condensed Extra Bold" w:hAnsi="Abadi MT Condensed Extra Bold"/>
                 <w:color w:val="000000" w:themeColor="text1"/>
-                <w:sz w:val="52"/>
+                <w:sz w:val="40"/>
+                <w:szCs w:val="40"/>
               </w:rPr>
             </w:pPr>
             <w:r>
               <w:rPr>
                 <w:rFonts w:ascii="Abadi MT Condensed Extra Bold" w:hAnsi="Abadi MT Condensed Extra Bold"/>
                 <w:color w:val="000000" w:themeColor="text1"/>
-                <w:sz w:val="52"/>
+                <w:sz w:val="40"/>
+                <w:szCs w:val="40"/>
               </w:rPr>
               <w:t>ASK</w:t>
             </w:r>
-          </w:p>
-          <w:p>
-            <w:pPr>
-              <w:jc w:val="center"/>
-              <w:cnfStyle w:val="000000100000" w:firstRow="0" w:lastRow="0" w:firstColumn="0" w:lastColumn="0" w:oddVBand="0" w:evenVBand="0" w:oddHBand="1" w:evenHBand="0" w:firstRowFirstColumn="0" w:firstRowLastColumn="0" w:lastRowFirstColumn="0" w:lastRowLastColumn="0"/>
-              <w:rPr>
-                <w:color w:val="403152" w:themeColor="accent4" w:themeShade="80"/>
-              </w:rPr>
-            </w:pPr>
             <w:r>
               <w:rPr>
                 <w:rFonts w:ascii="Abadi MT Condensed Extra Bold" w:hAnsi="Abadi MT Condensed Extra Bold"/>
                 <w:color w:val="000000" w:themeColor="text1"/>
-                <w:sz w:val="52"/>
+                <w:sz w:val="40"/>
+                <w:szCs w:val="40"/>
+              </w:rPr>
+              <w:t xml:space="preserve"> </w:t>
+            </w:r>
+            <w:r>
+              <w:rPr>
+                <w:rFonts w:ascii="Abadi MT Condensed Extra Bold" w:hAnsi="Abadi MT Condensed Extra Bold"/>
+                <w:color w:val="000000" w:themeColor="text1"/>
+                <w:sz w:val="40"/>
+                <w:szCs w:val="40"/>
               </w:rPr>
               <w:t>SEP</w:t>
+            </w:r>
+            <w:r>
+              <w:rPr>
+                <w:rFonts w:ascii="Abadi MT Condensed Extra Bold" w:hAnsi="Abadi MT Condensed Extra Bold"/>
+                <w:color w:val="000000" w:themeColor="text1"/>
+                <w:sz w:val="40"/>
+                <w:szCs w:val="40"/>
+              </w:rPr>
+              <w:t xml:space="preserve"> ANYTHING</w:t>
             </w:r>
           </w:p>
         </w:tc>
@@ -2294,6 +2323,7 @@
           </w:p>
         </w:tc>
       </w:tr>
+      <w:bookmarkEnd w:id="0"/>
       <w:tr>
         <w:trPr>
           <w:cnfStyle w:val="000000010000" w:firstRow="0" w:lastRow="0" w:firstColumn="0" w:lastColumn="0" w:oddVBand="0" w:evenVBand="0" w:oddHBand="0" w:evenHBand="1" w:firstRowFirstColumn="0" w:firstRowLastColumn="0" w:lastRowFirstColumn="0" w:lastRowLastColumn="0"/>
@@ -3037,7 +3067,7 @@
 </file>
 
 <file path=word/styles.xml><?xml version="1.0" encoding="utf-8"?>
-<w:styles xmlns:mc="http://schemas.openxmlformats.org/markup-compatibility/2006" xmlns:r="http://schemas.openxmlformats.org/officeDocument/2006/relationships" xmlns:w="http://schemas.openxmlformats.org/wordprocessingml/2006/main" xmlns:w14="http://schemas.microsoft.com/office/word/2010/wordml" xmlns:w15="http://schemas.microsoft.com/office/word/2012/wordml" mc:Ignorable="w14 w15">
+<w:styles xmlns:mc="http://schemas.openxmlformats.org/markup-compatibility/2006" xmlns:r="http://schemas.openxmlformats.org/officeDocument/2006/relationships" xmlns:w="http://schemas.openxmlformats.org/wordprocessingml/2006/main" xmlns:w14="http://schemas.microsoft.com/office/word/2010/wordml" xmlns:w15="http://schemas.microsoft.com/office/word/2012/wordml" xmlns:w16cid="http://schemas.microsoft.com/office/word/2016/wordml/cid" xmlns:w16se="http://schemas.microsoft.com/office/word/2015/wordml/symex" mc:Ignorable="w14 w15 w16se w16cid">
   <w:docDefaults>
     <w:rPrDefault>
       <w:rPr>
@@ -3049,7 +3079,7 @@
     </w:rPrDefault>
     <w:pPrDefault/>
   </w:docDefaults>
-  <w:latentStyles w:defLockedState="0" w:defUIPriority="99" w:defSemiHidden="0" w:defUnhideWhenUsed="0" w:defQFormat="0" w:count="380">
+  <w:latentStyles w:defLockedState="0" w:defUIPriority="99" w:defSemiHidden="0" w:defUnhideWhenUsed="0" w:defQFormat="0" w:count="375">
     <w:lsdException w:name="Normal" w:uiPriority="0" w:qFormat="1"/>
     <w:lsdException w:name="heading 1" w:uiPriority="9" w:qFormat="1"/>
     <w:lsdException w:name="heading 2" w:semiHidden="1" w:uiPriority="9" w:unhideWhenUsed="1" w:qFormat="1"/>
@@ -3477,7 +3507,6 @@
     <w:uiPriority w:val="59"/>
     <w:rsid w:val="00E15A3F"/>
     <w:tblPr>
-      <w:tblInd w:w="0" w:type="dxa"/>
       <w:tblBorders>
         <w:top w:val="single" w:sz="4" w:space="0" w:color="auto"/>
         <w:left w:val="single" w:sz="4" w:space="0" w:color="auto"/>
@@ -3486,12 +3515,6 @@
         <w:insideH w:val="single" w:sz="4" w:space="0" w:color="auto"/>
         <w:insideV w:val="single" w:sz="4" w:space="0" w:color="auto"/>
       </w:tblBorders>
-      <w:tblCellMar>
-        <w:top w:w="0" w:type="dxa"/>
-        <w:left w:w="108" w:type="dxa"/>
-        <w:bottom w:w="0" w:type="dxa"/>
-        <w:right w:w="108" w:type="dxa"/>
-      </w:tblCellMar>
     </w:tblPr>
   </w:style>
   <w:style w:type="table" w:styleId="LightList-Accent3">
@@ -3502,19 +3525,12 @@
     <w:tblPr>
       <w:tblStyleRowBandSize w:val="1"/>
       <w:tblStyleColBandSize w:val="1"/>
-      <w:tblInd w:w="0" w:type="dxa"/>
       <w:tblBorders>
         <w:top w:val="single" w:sz="8" w:space="0" w:color="9BBB59" w:themeColor="accent3"/>
         <w:left w:val="single" w:sz="8" w:space="0" w:color="9BBB59" w:themeColor="accent3"/>
         <w:bottom w:val="single" w:sz="8" w:space="0" w:color="9BBB59" w:themeColor="accent3"/>
         <w:right w:val="single" w:sz="8" w:space="0" w:color="9BBB59" w:themeColor="accent3"/>
       </w:tblBorders>
-      <w:tblCellMar>
-        <w:top w:w="0" w:type="dxa"/>
-        <w:left w:w="108" w:type="dxa"/>
-        <w:bottom w:w="0" w:type="dxa"/>
-        <w:right w:w="108" w:type="dxa"/>
-      </w:tblCellMar>
     </w:tblPr>
     <w:tblStylePr w:type="firstRow">
       <w:pPr>
@@ -3591,7 +3607,6 @@
     <w:tblPr>
       <w:tblStyleRowBandSize w:val="1"/>
       <w:tblStyleColBandSize w:val="1"/>
-      <w:tblInd w:w="0" w:type="dxa"/>
       <w:tblBorders>
         <w:top w:val="single" w:sz="8" w:space="0" w:color="FFFFFF" w:themeColor="background1"/>
         <w:left w:val="single" w:sz="8" w:space="0" w:color="FFFFFF" w:themeColor="background1"/>
@@ -3600,12 +3615,6 @@
         <w:insideH w:val="single" w:sz="6" w:space="0" w:color="FFFFFF" w:themeColor="background1"/>
         <w:insideV w:val="single" w:sz="6" w:space="0" w:color="FFFFFF" w:themeColor="background1"/>
       </w:tblBorders>
-      <w:tblCellMar>
-        <w:top w:w="0" w:type="dxa"/>
-        <w:left w:w="108" w:type="dxa"/>
-        <w:bottom w:w="0" w:type="dxa"/>
-        <w:right w:w="108" w:type="dxa"/>
-      </w:tblCellMar>
     </w:tblPr>
     <w:tcPr>
       <w:shd w:val="clear" w:color="auto" w:fill="E6EED5" w:themeFill="accent3" w:themeFillTint="3F"/>
@@ -3729,7 +3738,6 @@
     <w:tblPr>
       <w:tblStyleRowBandSize w:val="1"/>
       <w:tblStyleColBandSize w:val="1"/>
-      <w:tblInd w:w="0" w:type="dxa"/>
       <w:tblBorders>
         <w:top w:val="single" w:sz="8" w:space="0" w:color="9BBB59" w:themeColor="accent3"/>
         <w:left w:val="single" w:sz="8" w:space="0" w:color="9BBB59" w:themeColor="accent3"/>
@@ -3738,12 +3746,6 @@
         <w:insideH w:val="single" w:sz="8" w:space="0" w:color="9BBB59" w:themeColor="accent3"/>
         <w:insideV w:val="single" w:sz="8" w:space="0" w:color="9BBB59" w:themeColor="accent3"/>
       </w:tblBorders>
-      <w:tblCellMar>
-        <w:top w:w="0" w:type="dxa"/>
-        <w:left w:w="108" w:type="dxa"/>
-        <w:bottom w:w="0" w:type="dxa"/>
-        <w:right w:w="108" w:type="dxa"/>
-      </w:tblCellMar>
     </w:tblPr>
     <w:tblStylePr w:type="firstRow">
       <w:pPr>
@@ -4176,7 +4178,7 @@
 </file>
 
 <file path=customXml/itemProps1.xml><?xml version="1.0" encoding="utf-8"?>
-<ds:datastoreItem xmlns:ds="http://schemas.openxmlformats.org/officeDocument/2006/customXml" ds:itemID="{B2CCD95C-4CB6-DC46-8DEB-972AB8F85DCF}">
+<ds:datastoreItem xmlns:ds="http://schemas.openxmlformats.org/officeDocument/2006/customXml" ds:itemID="{90B72C97-F121-124C-B977-50A40539179C}">
   <ds:schemaRefs>
     <ds:schemaRef ds:uri="http://schemas.openxmlformats.org/officeDocument/2006/bibliography"/>
   </ds:schemaRefs>

</xml_diff>

<commit_message>
update for boilermake 2020
</commit_message>
<xml_diff>
--- a/card.docx
+++ b/card.docx
@@ -3,21 +3,23 @@
 <w:document xmlns:wpc="http://schemas.microsoft.com/office/word/2010/wordprocessingCanvas" xmlns:cx="http://schemas.microsoft.com/office/drawing/2014/chartex" xmlns:cx1="http://schemas.microsoft.com/office/drawing/2015/9/8/chartex" xmlns:cx2="http://schemas.microsoft.com/office/drawing/2015/10/21/chartex" xmlns:cx3="http://schemas.microsoft.com/office/drawing/2016/5/9/chartex" xmlns:cx4="http://schemas.microsoft.com/office/drawing/2016/5/10/chartex" xmlns:cx5="http://schemas.microsoft.com/office/drawing/2016/5/11/chartex" xmlns:cx6="http://schemas.microsoft.com/office/drawing/2016/5/12/chartex" xmlns:cx7="http://schemas.microsoft.com/office/drawing/2016/5/13/chartex" xmlns:cx8="http://schemas.microsoft.com/office/drawing/2016/5/14/chartex" xmlns:mc="http://schemas.openxmlformats.org/markup-compatibility/2006" xmlns:aink="http://schemas.microsoft.com/office/drawing/2016/ink" xmlns:am3d="http://schemas.microsoft.com/office/drawing/2017/model3d" xmlns:o="urn:schemas-microsoft-com:office:office" xmlns:r="http://schemas.openxmlformats.org/officeDocument/2006/relationships" xmlns:m="http://schemas.openxmlformats.org/officeDocument/2006/math" xmlns:v="urn:schemas-microsoft-com:vml" xmlns:wp14="http://schemas.microsoft.com/office/word/2010/wordprocessingDrawing" xmlns:wp="http://schemas.openxmlformats.org/drawingml/2006/wordprocessingDrawing" xmlns:w10="urn:schemas-microsoft-com:office:word" xmlns:w="http://schemas.openxmlformats.org/wordprocessingml/2006/main" xmlns:w14="http://schemas.microsoft.com/office/word/2010/wordml" xmlns:w15="http://schemas.microsoft.com/office/word/2012/wordml" xmlns:w16cid="http://schemas.microsoft.com/office/word/2016/wordml/cid" xmlns:w16se="http://schemas.microsoft.com/office/word/2015/wordml/symex" xmlns:wpg="http://schemas.microsoft.com/office/word/2010/wordprocessingGroup" xmlns:wpi="http://schemas.microsoft.com/office/word/2010/wordprocessingInk" xmlns:wne="http://schemas.microsoft.com/office/word/2006/wordml" xmlns:wps="http://schemas.microsoft.com/office/word/2010/wordprocessingShape" mc:Ignorable="w14 w15 w16se w16cid wp14">
   <w:body>
     <w:p>
+      <w:bookmarkStart w:id="0" w:name="_GoBack"/>
+      <w:bookmarkEnd w:id="0"/>
       <w:r>
         <w:rPr>
           <w:noProof/>
         </w:rPr>
         <w:drawing>
-          <wp:anchor distT="0" distB="0" distL="114300" distR="114300" simplePos="0" relativeHeight="251667456" behindDoc="0" locked="0" layoutInCell="1" allowOverlap="1" wp14:anchorId="73994904" wp14:editId="34D9E2FA">
+          <wp:anchor distT="0" distB="0" distL="114300" distR="114300" simplePos="0" relativeHeight="251659776" behindDoc="0" locked="0" layoutInCell="1" allowOverlap="1" wp14:anchorId="73994904" wp14:editId="1FF18775">
             <wp:simplePos x="0" y="0"/>
             <wp:positionH relativeFrom="column">
-              <wp:posOffset>-622300</wp:posOffset>
+              <wp:posOffset>-152400</wp:posOffset>
             </wp:positionH>
             <wp:positionV relativeFrom="paragraph">
-              <wp:posOffset>195377</wp:posOffset>
+              <wp:posOffset>247650</wp:posOffset>
             </wp:positionV>
-            <wp:extent cx="790575" cy="593090"/>
-            <wp:effectExtent l="0" t="0" r="0" b="3810"/>
+            <wp:extent cx="3520072" cy="668814"/>
+            <wp:effectExtent l="0" t="0" r="4445" b="0"/>
             <wp:wrapNone/>
             <wp:docPr id="9" name="Picture 9"/>
             <wp:cNvGraphicFramePr>
@@ -39,61 +41,7 @@
                   <pic:spPr>
                     <a:xfrm>
                       <a:off x="0" y="0"/>
-                      <a:ext cx="790575" cy="593090"/>
-                    </a:xfrm>
-                    <a:prstGeom prst="rect">
-                      <a:avLst/>
-                    </a:prstGeom>
-                  </pic:spPr>
-                </pic:pic>
-              </a:graphicData>
-            </a:graphic>
-            <wp14:sizeRelH relativeFrom="margin">
-              <wp14:pctWidth>0</wp14:pctWidth>
-            </wp14:sizeRelH>
-            <wp14:sizeRelV relativeFrom="margin">
-              <wp14:pctHeight>0</wp14:pctHeight>
-            </wp14:sizeRelV>
-          </wp:anchor>
-        </w:drawing>
-      </w:r>
-      <w:r>
-        <w:rPr>
-          <w:noProof/>
-        </w:rPr>
-        <w:drawing>
-          <wp:anchor distT="0" distB="0" distL="114300" distR="114300" simplePos="0" relativeHeight="251665408" behindDoc="0" locked="0" layoutInCell="1" allowOverlap="1" wp14:anchorId="0B846BB4" wp14:editId="324CD0A9">
-            <wp:simplePos x="0" y="0"/>
-            <wp:positionH relativeFrom="column">
-              <wp:posOffset>4996180</wp:posOffset>
-            </wp:positionH>
-            <wp:positionV relativeFrom="paragraph">
-              <wp:posOffset>192837</wp:posOffset>
-            </wp:positionV>
-            <wp:extent cx="790575" cy="593090"/>
-            <wp:effectExtent l="0" t="0" r="0" b="3810"/>
-            <wp:wrapNone/>
-            <wp:docPr id="8" name="Picture 8"/>
-            <wp:cNvGraphicFramePr>
-              <a:graphicFrameLocks xmlns:a="http://schemas.openxmlformats.org/drawingml/2006/main" noChangeAspect="1"/>
-            </wp:cNvGraphicFramePr>
-            <a:graphic xmlns:a="http://schemas.openxmlformats.org/drawingml/2006/main">
-              <a:graphicData uri="http://schemas.openxmlformats.org/drawingml/2006/picture">
-                <pic:pic xmlns:pic="http://schemas.openxmlformats.org/drawingml/2006/picture">
-                  <pic:nvPicPr>
-                    <pic:cNvPr id="8" name="bm6_hammers.613eea22.png"/>
-                    <pic:cNvPicPr/>
-                  </pic:nvPicPr>
-                  <pic:blipFill>
-                    <a:blip r:embed="rId5"/>
-                    <a:stretch>
-                      <a:fillRect/>
-                    </a:stretch>
-                  </pic:blipFill>
-                  <pic:spPr>
-                    <a:xfrm>
-                      <a:off x="0" y="0"/>
-                      <a:ext cx="790575" cy="593090"/>
+                      <a:ext cx="3520072" cy="668814"/>
                     </a:xfrm>
                     <a:prstGeom prst="rect">
                       <a:avLst/>
@@ -118,7 +66,7 @@
         <mc:AlternateContent>
           <mc:Choice Requires="wps">
             <w:drawing>
-              <wp:anchor distT="0" distB="0" distL="114300" distR="114300" simplePos="0" relativeHeight="251659264" behindDoc="0" locked="0" layoutInCell="1" allowOverlap="1" wp14:anchorId="0314B22F" wp14:editId="16249959">
+              <wp:anchor distT="0" distB="0" distL="114300" distR="114300" simplePos="0" relativeHeight="251659264" behindDoc="0" locked="0" layoutInCell="1" allowOverlap="1" wp14:anchorId="0314B22F" wp14:editId="74164ED6">
                 <wp:simplePos x="0" y="0"/>
                 <wp:positionH relativeFrom="column">
                   <wp:posOffset>-228600</wp:posOffset>
@@ -150,7 +98,7 @@
                         <a:effectLst/>
                         <a:extLst>
                           <a:ext uri="{C572A759-6A51-4108-AA02-DFA0A04FC94B}">
-                            <ma14:wrappingTextBoxFlag xmlns:ma14="http://schemas.microsoft.com/office/mac/drawingml/2011/main" xmlns:w="http://schemas.openxmlformats.org/wordprocessingml/2006/main" xmlns:w10="urn:schemas-microsoft-com:office:word" xmlns:v="urn:schemas-microsoft-com:vml" xmlns:o="urn:schemas-microsoft-com:office:office" xmlns:mv="urn:schemas-microsoft-com:mac:vml" xmlns:mo="http://schemas.microsoft.com/office/mac/office/2008/main" xmlns=""/>
+                            <ma14:wrappingTextBoxFlag xmlns="" xmlns:mo="http://schemas.microsoft.com/office/mac/office/2008/main" xmlns:mv="urn:schemas-microsoft-com:mac:vml" xmlns:o="urn:schemas-microsoft-com:office:office" xmlns:v="urn:schemas-microsoft-com:vml" xmlns:w10="urn:schemas-microsoft-com:office:word" xmlns:w="http://schemas.openxmlformats.org/wordprocessingml/2006/main" xmlns:ma14="http://schemas.microsoft.com/office/mac/drawingml/2011/main"/>
                           </a:ext>
                         </a:extLst>
                       </wps:spPr>
@@ -179,14 +127,13 @@
                                 <w:szCs w:val="96"/>
                               </w:rPr>
                             </w:pPr>
-                            <w:proofErr w:type="spellStart"/>
                             <w:r>
                               <w:rPr>
                                 <w:rFonts w:ascii="Klavika Bold Condensed" w:hAnsi="Klavika Bold Condensed"/>
                                 <w:sz w:val="96"/>
                                 <w:szCs w:val="96"/>
                               </w:rPr>
-                              <w:t>BoilerM</w:t>
+                              <w:t xml:space="preserve">                        </w:t>
                             </w:r>
                             <w:r>
                               <w:rPr>
@@ -194,26 +141,11 @@
                                 <w:sz w:val="96"/>
                                 <w:szCs w:val="96"/>
                               </w:rPr>
-                              <w:t>ake</w:t>
-                            </w:r>
-                            <w:proofErr w:type="spellEnd"/>
-                            <w:r>
-                              <w:rPr>
-                                <w:rFonts w:ascii="Klavika Bold Condensed" w:hAnsi="Klavika Bold Condensed"/>
-                                <w:sz w:val="96"/>
-                                <w:szCs w:val="96"/>
-                              </w:rPr>
-                              <w:t xml:space="preserve"> </w:t>
-                            </w:r>
-                            <w:r>
-                              <w:rPr>
-                                <w:rFonts w:ascii="Klavika Bold Condensed" w:hAnsi="Klavika Bold Condensed"/>
-                                <w:sz w:val="96"/>
-                                <w:szCs w:val="96"/>
-                              </w:rPr>
                               <w:t>BINGO</w:t>
                             </w:r>
+                            <w:proofErr w:type="spellStart"/>
                           </w:p>
+                          <w:proofErr w:type="spellEnd"/>
                         </w:txbxContent>
                       </wps:txbx>
                       <wps:bodyPr rot="0" spcFirstLastPara="0" vertOverflow="overflow" horzOverflow="overflow" vert="horz" wrap="square" lIns="91440" tIns="45720" rIns="91440" bIns="45720" numCol="1" spcCol="0" rtlCol="0" fromWordArt="0" anchor="t" anchorCtr="0" forceAA="0" compatLnSpc="1">
@@ -240,7 +172,7 @@
                 <v:stroke joinstyle="miter"/>
                 <v:path gradientshapeok="t" o:connecttype="rect"/>
               </v:shapetype>
-              <v:shape id="Text Box 2" o:spid="_x0000_s1026" type="#_x0000_t202" style="position:absolute;margin-left:-18pt;margin-top:14.75pt;width:450.3pt;height:63.55pt;z-index:251659264;visibility:visible;mso-wrap-style:square;mso-width-percent:0;mso-height-percent:0;mso-wrap-distance-left:9pt;mso-wrap-distance-top:0;mso-wrap-distance-right:9pt;mso-wrap-distance-bottom:0;mso-position-horizontal:absolute;mso-position-horizontal-relative:text;mso-position-vertical:absolute;mso-position-vertical-relative:text;mso-width-percent:0;mso-height-percent:0;mso-width-relative:margin;mso-height-relative:margin;v-text-anchor:top" o:gfxdata="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" filled="f" stroked="f">
+              <v:shape id="Text Box 2" o:spid="_x0000_s1026" type="#_x0000_t202" style="position:absolute;margin-left:-18pt;margin-top:14.75pt;width:450.3pt;height:63.55pt;z-index:251659264;visibility:visible;mso-wrap-style:square;mso-width-percent:0;mso-height-percent:0;mso-wrap-distance-left:9pt;mso-wrap-distance-top:0;mso-wrap-distance-right:9pt;mso-wrap-distance-bottom:0;mso-position-horizontal:absolute;mso-position-horizontal-relative:text;mso-position-vertical:absolute;mso-position-vertical-relative:text;mso-width-percent:0;mso-height-percent:0;mso-width-relative:margin;mso-height-relative:margin;v-text-anchor:top" o:gfxdata="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" filled="f" stroked="f">
                 <v:textbox>
                   <w:txbxContent>
                     <w:p>
@@ -252,14 +184,13 @@
                           <w:szCs w:val="96"/>
                         </w:rPr>
                       </w:pPr>
-                      <w:proofErr w:type="spellStart"/>
                       <w:r>
                         <w:rPr>
                           <w:rFonts w:ascii="Klavika Bold Condensed" w:hAnsi="Klavika Bold Condensed"/>
                           <w:sz w:val="96"/>
                           <w:szCs w:val="96"/>
                         </w:rPr>
-                        <w:t>BoilerM</w:t>
+                        <w:t xml:space="preserve">                        </w:t>
                       </w:r>
                       <w:r>
                         <w:rPr>
@@ -267,26 +198,11 @@
                           <w:sz w:val="96"/>
                           <w:szCs w:val="96"/>
                         </w:rPr>
-                        <w:t>ake</w:t>
-                      </w:r>
-                      <w:proofErr w:type="spellEnd"/>
-                      <w:r>
-                        <w:rPr>
-                          <w:rFonts w:ascii="Klavika Bold Condensed" w:hAnsi="Klavika Bold Condensed"/>
-                          <w:sz w:val="96"/>
-                          <w:szCs w:val="96"/>
-                        </w:rPr>
-                        <w:t xml:space="preserve"> </w:t>
-                      </w:r>
-                      <w:r>
-                        <w:rPr>
-                          <w:rFonts w:ascii="Klavika Bold Condensed" w:hAnsi="Klavika Bold Condensed"/>
-                          <w:sz w:val="96"/>
-                          <w:szCs w:val="96"/>
-                        </w:rPr>
                         <w:t>BINGO</w:t>
                       </w:r>
+                      <w:proofErr w:type="spellStart"/>
                     </w:p>
+                    <w:proofErr w:type="spellEnd"/>
                   </w:txbxContent>
                 </v:textbox>
                 <w10:wrap type="square"/>
@@ -393,10 +309,10 @@
                         </a:ln>
                         <a:extLst>
                           <a:ext uri="{FAA26D3D-D897-4be2-8F04-BA451C77F1D7}">
-                            <ma14:placeholderFlag xmlns:ma14="http://schemas.microsoft.com/office/mac/drawingml/2011/main" xmlns:w="http://schemas.openxmlformats.org/wordprocessingml/2006/main" xmlns:w10="urn:schemas-microsoft-com:office:word" xmlns:v="urn:schemas-microsoft-com:vml" xmlns:o="urn:schemas-microsoft-com:office:office" xmlns:mv="urn:schemas-microsoft-com:mac:vml" xmlns:mo="http://schemas.microsoft.com/office/mac/office/2008/main" xmlns=""/>
+                            <ma14:placeholderFlag xmlns="" xmlns:mo="http://schemas.microsoft.com/office/mac/office/2008/main" xmlns:mv="urn:schemas-microsoft-com:mac:vml" xmlns:o="urn:schemas-microsoft-com:office:office" xmlns:v="urn:schemas-microsoft-com:vml" xmlns:w10="urn:schemas-microsoft-com:office:word" xmlns:w="http://schemas.openxmlformats.org/wordprocessingml/2006/main" xmlns:ma14="http://schemas.microsoft.com/office/mac/drawingml/2011/main"/>
                           </a:ext>
                           <a:ext uri="{C572A759-6A51-4108-AA02-DFA0A04FC94B}">
-                            <ma14:wrappingTextBoxFlag xmlns:ma14="http://schemas.microsoft.com/office/mac/drawingml/2011/main" xmlns:w="http://schemas.openxmlformats.org/wordprocessingml/2006/main" xmlns:w10="urn:schemas-microsoft-com:office:word" xmlns:v="urn:schemas-microsoft-com:vml" xmlns:o="urn:schemas-microsoft-com:office:office" xmlns:mv="urn:schemas-microsoft-com:mac:vml" xmlns:mo="http://schemas.microsoft.com/office/mac/office/2008/main" xmlns=""/>
+                            <ma14:wrappingTextBoxFlag xmlns="" xmlns:mo="http://schemas.microsoft.com/office/mac/office/2008/main" xmlns:mv="urn:schemas-microsoft-com:mac:vml" xmlns:o="urn:schemas-microsoft-com:office:office" xmlns:v="urn:schemas-microsoft-com:vml" xmlns:w10="urn:schemas-microsoft-com:office:word" xmlns:w="http://schemas.openxmlformats.org/wordprocessingml/2006/main" xmlns:ma14="http://schemas.microsoft.com/office/mac/drawingml/2011/main"/>
                           </a:ext>
                         </a:extLst>
                       </wps:spPr>
@@ -434,7 +350,7 @@
           </mc:Choice>
           <mc:Fallback>
             <w:pict>
-              <v:shape w14:anchorId="10EEA670" id="Round Diagonal Corner Rectangle 5" o:spid="_x0000_s1026" style="position:absolute;margin-left:-30pt;margin-top:487.6pt;width:468pt;height:128.2pt;z-index:-251654144;visibility:visible;mso-wrap-style:square;mso-width-percent:0;mso-height-percent:0;mso-wrap-distance-left:9pt;mso-wrap-distance-top:0;mso-wrap-distance-right:9pt;mso-wrap-distance-bottom:0;mso-position-horizontal:absolute;mso-position-horizontal-relative:text;mso-position-vertical:absolute;mso-position-vertical-relative:text;mso-width-percent:0;mso-height-percent:0;mso-width-relative:margin;mso-height-relative:margin;v-text-anchor:middle" coordsize="5943600,1628140" o:gfxdata="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" path="m271362,l5943600,r,l5943600,1356778v,149869,-121493,271362,-271362,271362l,1628140r,l,271362c,121493,121493,,271362,xe" fillcolor="#d8d8d8 [2732]" strokecolor="black [3213]">
+              <v:shape w14:anchorId="6EF43E31" id="Round Diagonal Corner Rectangle 5" o:spid="_x0000_s1026" style="position:absolute;margin-left:-30pt;margin-top:487.6pt;width:468pt;height:128.2pt;z-index:-251654144;visibility:visible;mso-wrap-style:square;mso-width-percent:0;mso-height-percent:0;mso-wrap-distance-left:9pt;mso-wrap-distance-top:0;mso-wrap-distance-right:9pt;mso-wrap-distance-bottom:0;mso-position-horizontal:absolute;mso-position-horizontal-relative:text;mso-position-vertical:absolute;mso-position-vertical-relative:text;mso-width-percent:0;mso-height-percent:0;mso-width-relative:margin;mso-height-relative:margin;v-text-anchor:middle" coordsize="5943600,1628140" o:gfxdata="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" path="m271362,l5943600,r,l5943600,1356778v,149869,-121493,271362,-271362,271362l,1628140r,l,271362c,121493,121493,,271362,xe" fillcolor="#d8d8d8 [2732]" strokecolor="black [3213]">
                 <v:shadow on="t" color="black" opacity="22937f" origin=",.5" offset="0,.63889mm"/>
                 <v:path arrowok="t" o:connecttype="custom" o:connectlocs="271362,0;5943600,0;5943600,0;5943600,1356778;5672238,1628140;0,1628140;0,1628140;0,271362;271362,0" o:connectangles="0,0,0,0,0,0,0,0,0"/>
               </v:shape>
@@ -481,7 +397,7 @@
                         <a:effectLst/>
                         <a:extLst>
                           <a:ext uri="{C572A759-6A51-4108-AA02-DFA0A04FC94B}">
-                            <ma14:wrappingTextBoxFlag xmlns:ma14="http://schemas.microsoft.com/office/mac/drawingml/2011/main" xmlns:w="http://schemas.openxmlformats.org/wordprocessingml/2006/main" xmlns:w10="urn:schemas-microsoft-com:office:word" xmlns:v="urn:schemas-microsoft-com:vml" xmlns:o="urn:schemas-microsoft-com:office:office" xmlns:mv="urn:schemas-microsoft-com:mac:vml" xmlns:mo="http://schemas.microsoft.com/office/mac/office/2008/main" xmlns=""/>
+                            <ma14:wrappingTextBoxFlag xmlns="" xmlns:mo="http://schemas.microsoft.com/office/mac/office/2008/main" xmlns:mv="urn:schemas-microsoft-com:mac:vml" xmlns:o="urn:schemas-microsoft-com:office:office" xmlns:v="urn:schemas-microsoft-com:vml" xmlns:w10="urn:schemas-microsoft-com:office:word" xmlns:w="http://schemas.openxmlformats.org/wordprocessingml/2006/main" xmlns:ma14="http://schemas.microsoft.com/office/mac/drawingml/2011/main"/>
                           </a:ext>
                         </a:extLst>
                       </wps:spPr>
@@ -514,7 +430,14 @@
                                 <w:rFonts w:ascii="Proxima Nova Condensed" w:hAnsi="Proxima Nova Condensed"/>
                                 <w:sz w:val="32"/>
                               </w:rPr>
-                              <w:t xml:space="preserve">       </w:t>
+                              <w:t xml:space="preserve">   </w:t>
+                            </w:r>
+                            <w:r>
+                              <w:rPr>
+                                <w:rFonts w:ascii="Proxima Nova Condensed" w:hAnsi="Proxima Nova Condensed"/>
+                                <w:sz w:val="32"/>
+                              </w:rPr>
+                              <w:t xml:space="preserve">    </w:t>
                             </w:r>
                             <w:r>
                               <w:rPr>
@@ -763,7 +686,13 @@
                               <w:rPr>
                                 <w:rFonts w:ascii="Proxima Nova Condensed" w:hAnsi="Proxima Nova Condensed"/>
                               </w:rPr>
-                              <w:t>All other Bingos: Candy</w:t>
+                              <w:t xml:space="preserve">All other Bingos: </w:t>
+                            </w:r>
+                            <w:r>
+                              <w:rPr>
+                                <w:rFonts w:ascii="Proxima Nova Condensed" w:hAnsi="Proxima Nova Condensed"/>
+                              </w:rPr>
+                              <w:t>High-Five</w:t>
                             </w:r>
                           </w:p>
                         </w:txbxContent>
@@ -788,7 +717,7 @@
           </mc:Choice>
           <mc:Fallback>
             <w:pict>
-              <v:shape w14:anchorId="59BDCC80" id="Text Box 3" o:spid="_x0000_s1027" type="#_x0000_t202" style="position:absolute;margin-left:-13.95pt;margin-top:489pt;width:409.95pt;height:135pt;z-index:251660288;visibility:visible;mso-wrap-style:square;mso-width-percent:0;mso-height-percent:0;mso-wrap-distance-left:9pt;mso-wrap-distance-top:0;mso-wrap-distance-right:9pt;mso-wrap-distance-bottom:0;mso-position-horizontal:absolute;mso-position-horizontal-relative:text;mso-position-vertical:absolute;mso-position-vertical-relative:text;mso-width-percent:0;mso-height-percent:0;mso-width-relative:margin;mso-height-relative:margin;v-text-anchor:top" o:gfxdata="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" filled="f" stroked="f">
+              <v:shape w14:anchorId="59BDCC80" id="Text Box 3" o:spid="_x0000_s1027" type="#_x0000_t202" style="position:absolute;margin-left:-13.95pt;margin-top:489pt;width:409.95pt;height:135pt;z-index:251660288;visibility:visible;mso-wrap-style:square;mso-width-percent:0;mso-height-percent:0;mso-wrap-distance-left:9pt;mso-wrap-distance-top:0;mso-wrap-distance-right:9pt;mso-wrap-distance-bottom:0;mso-position-horizontal:absolute;mso-position-horizontal-relative:text;mso-position-vertical:absolute;mso-position-vertical-relative:text;mso-width-percent:0;mso-height-percent:0;mso-width-relative:margin;mso-height-relative:margin;v-text-anchor:top" o:gfxdata="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" filled="f" stroked="f">
                 <v:textbox>
                   <w:txbxContent>
                     <w:p>
@@ -804,7 +733,14 @@
                           <w:rFonts w:ascii="Proxima Nova Condensed" w:hAnsi="Proxima Nova Condensed"/>
                           <w:sz w:val="32"/>
                         </w:rPr>
-                        <w:t xml:space="preserve">       </w:t>
+                        <w:t xml:space="preserve">   </w:t>
+                      </w:r>
+                      <w:r>
+                        <w:rPr>
+                          <w:rFonts w:ascii="Proxima Nova Condensed" w:hAnsi="Proxima Nova Condensed"/>
+                          <w:sz w:val="32"/>
+                        </w:rPr>
+                        <w:t xml:space="preserve">    </w:t>
                       </w:r>
                       <w:r>
                         <w:rPr>
@@ -1053,7 +989,13 @@
                         <w:rPr>
                           <w:rFonts w:ascii="Proxima Nova Condensed" w:hAnsi="Proxima Nova Condensed"/>
                         </w:rPr>
-                        <w:t>All other Bingos: Candy</w:t>
+                        <w:t xml:space="preserve">All other Bingos: </w:t>
+                      </w:r>
+                      <w:r>
+                        <w:rPr>
+                          <w:rFonts w:ascii="Proxima Nova Condensed" w:hAnsi="Proxima Nova Condensed"/>
+                        </w:rPr>
+                        <w:t>High-Five</w:t>
                       </w:r>
                     </w:p>
                   </w:txbxContent>
@@ -1081,11 +1023,11 @@
         <w:tblLook w:val="04A0" w:firstRow="1" w:lastRow="0" w:firstColumn="1" w:lastColumn="0" w:noHBand="0" w:noVBand="1"/>
       </w:tblPr>
       <w:tblGrid>
-        <w:gridCol w:w="1874"/>
-        <w:gridCol w:w="1871"/>
-        <w:gridCol w:w="1871"/>
-        <w:gridCol w:w="1871"/>
-        <w:gridCol w:w="1871"/>
+        <w:gridCol w:w="1852"/>
+        <w:gridCol w:w="1848"/>
+        <w:gridCol w:w="1957"/>
+        <w:gridCol w:w="1850"/>
+        <w:gridCol w:w="1851"/>
       </w:tblGrid>
       <w:tr>
         <w:trPr>
@@ -1973,7 +1915,6 @@
           </w:p>
         </w:tc>
       </w:tr>
-      <w:bookmarkStart w:id="0" w:name="_GoBack" w:colFirst="2" w:colLast="2"/>
       <w:tr>
         <w:trPr>
           <w:cnfStyle w:val="000000100000" w:firstRow="0" w:lastRow="0" w:firstColumn="0" w:lastColumn="0" w:oddVBand="0" w:evenVBand="0" w:oddHBand="1" w:evenHBand="0" w:firstRowFirstColumn="0" w:firstRowLastColumn="0" w:lastRowFirstColumn="0" w:lastRowLastColumn="0"/>
@@ -2323,7 +2264,6 @@
           </w:p>
         </w:tc>
       </w:tr>
-      <w:bookmarkEnd w:id="0"/>
       <w:tr>
         <w:trPr>
           <w:cnfStyle w:val="000000010000" w:firstRow="0" w:lastRow="0" w:firstColumn="0" w:lastColumn="0" w:oddVBand="0" w:evenVBand="0" w:oddHBand="0" w:evenHBand="1" w:firstRowFirstColumn="0" w:firstRowLastColumn="0" w:lastRowFirstColumn="0" w:lastRowLastColumn="0"/>
@@ -4178,7 +4118,7 @@
 </file>
 
 <file path=customXml/itemProps1.xml><?xml version="1.0" encoding="utf-8"?>
-<ds:datastoreItem xmlns:ds="http://schemas.openxmlformats.org/officeDocument/2006/customXml" ds:itemID="{90B72C97-F121-124C-B977-50A40539179C}">
+<ds:datastoreItem xmlns:ds="http://schemas.openxmlformats.org/officeDocument/2006/customXml" ds:itemID="{7D62C0AC-9951-4CED-AA8A-F7961DB65AAC}">
   <ds:schemaRefs>
     <ds:schemaRef ds:uri="http://schemas.openxmlformats.org/officeDocument/2006/bibliography"/>
   </ds:schemaRefs>

</xml_diff>

<commit_message>
font and image location changes
</commit_message>
<xml_diff>
--- a/card.docx
+++ b/card.docx
@@ -3,20 +3,18 @@
 <w:document xmlns:wpc="http://schemas.microsoft.com/office/word/2010/wordprocessingCanvas" xmlns:cx="http://schemas.microsoft.com/office/drawing/2014/chartex" xmlns:cx1="http://schemas.microsoft.com/office/drawing/2015/9/8/chartex" xmlns:cx2="http://schemas.microsoft.com/office/drawing/2015/10/21/chartex" xmlns:cx3="http://schemas.microsoft.com/office/drawing/2016/5/9/chartex" xmlns:cx4="http://schemas.microsoft.com/office/drawing/2016/5/10/chartex" xmlns:cx5="http://schemas.microsoft.com/office/drawing/2016/5/11/chartex" xmlns:cx6="http://schemas.microsoft.com/office/drawing/2016/5/12/chartex" xmlns:cx7="http://schemas.microsoft.com/office/drawing/2016/5/13/chartex" xmlns:cx8="http://schemas.microsoft.com/office/drawing/2016/5/14/chartex" xmlns:mc="http://schemas.openxmlformats.org/markup-compatibility/2006" xmlns:aink="http://schemas.microsoft.com/office/drawing/2016/ink" xmlns:am3d="http://schemas.microsoft.com/office/drawing/2017/model3d" xmlns:o="urn:schemas-microsoft-com:office:office" xmlns:r="http://schemas.openxmlformats.org/officeDocument/2006/relationships" xmlns:m="http://schemas.openxmlformats.org/officeDocument/2006/math" xmlns:v="urn:schemas-microsoft-com:vml" xmlns:wp14="http://schemas.microsoft.com/office/word/2010/wordprocessingDrawing" xmlns:wp="http://schemas.openxmlformats.org/drawingml/2006/wordprocessingDrawing" xmlns:w10="urn:schemas-microsoft-com:office:word" xmlns:w="http://schemas.openxmlformats.org/wordprocessingml/2006/main" xmlns:w14="http://schemas.microsoft.com/office/word/2010/wordml" xmlns:w15="http://schemas.microsoft.com/office/word/2012/wordml" xmlns:w16cid="http://schemas.microsoft.com/office/word/2016/wordml/cid" xmlns:w16se="http://schemas.microsoft.com/office/word/2015/wordml/symex" xmlns:wpg="http://schemas.microsoft.com/office/word/2010/wordprocessingGroup" xmlns:wpi="http://schemas.microsoft.com/office/word/2010/wordprocessingInk" xmlns:wne="http://schemas.microsoft.com/office/word/2006/wordml" xmlns:wps="http://schemas.microsoft.com/office/word/2010/wordprocessingShape" mc:Ignorable="w14 w15 w16se w16cid wp14">
   <w:body>
     <w:p>
-      <w:bookmarkStart w:id="0" w:name="_GoBack"/>
-      <w:bookmarkEnd w:id="0"/>
       <w:r>
         <w:rPr>
           <w:noProof/>
         </w:rPr>
         <w:drawing>
-          <wp:anchor distT="0" distB="0" distL="114300" distR="114300" simplePos="0" relativeHeight="251659776" behindDoc="0" locked="0" layoutInCell="1" allowOverlap="1" wp14:anchorId="73994904" wp14:editId="1FF18775">
+          <wp:anchor distT="0" distB="0" distL="114300" distR="114300" simplePos="0" relativeHeight="251659776" behindDoc="0" locked="0" layoutInCell="1" allowOverlap="1" wp14:anchorId="73994904" wp14:editId="33CE1164">
             <wp:simplePos x="0" y="0"/>
             <wp:positionH relativeFrom="column">
               <wp:posOffset>-152400</wp:posOffset>
             </wp:positionH>
             <wp:positionV relativeFrom="paragraph">
-              <wp:posOffset>247650</wp:posOffset>
+              <wp:posOffset>161925</wp:posOffset>
             </wp:positionV>
             <wp:extent cx="3520072" cy="668814"/>
             <wp:effectExtent l="0" t="0" r="4445" b="0"/>
@@ -98,7 +96,7 @@
                         <a:effectLst/>
                         <a:extLst>
                           <a:ext uri="{C572A759-6A51-4108-AA02-DFA0A04FC94B}">
-                            <ma14:wrappingTextBoxFlag xmlns="" xmlns:mo="http://schemas.microsoft.com/office/mac/office/2008/main" xmlns:mv="urn:schemas-microsoft-com:mac:vml" xmlns:o="urn:schemas-microsoft-com:office:office" xmlns:v="urn:schemas-microsoft-com:vml" xmlns:w10="urn:schemas-microsoft-com:office:word" xmlns:w="http://schemas.openxmlformats.org/wordprocessingml/2006/main" xmlns:ma14="http://schemas.microsoft.com/office/mac/drawingml/2011/main"/>
+                            <ma14:wrappingTextBoxFlag xmlns:ma14="http://schemas.microsoft.com/office/mac/drawingml/2011/main" xmlns:w="http://schemas.openxmlformats.org/wordprocessingml/2006/main" xmlns:w10="urn:schemas-microsoft-com:office:word" xmlns:v="urn:schemas-microsoft-com:vml" xmlns:o="urn:schemas-microsoft-com:office:office" xmlns:mv="urn:schemas-microsoft-com:mac:vml" xmlns:mo="http://schemas.microsoft.com/office/mac/office/2008/main" xmlns=""/>
                           </a:ext>
                         </a:extLst>
                       </wps:spPr>
@@ -122,30 +120,30 @@
                             <w:pPr>
                               <w:jc w:val="center"/>
                               <w:rPr>
+                                <w:rFonts w:ascii="Arial" w:hAnsi="Arial" w:cs="Arial"/>
+                                <w:sz w:val="96"/>
+                                <w:szCs w:val="96"/>
+                              </w:rPr>
+                            </w:pPr>
+                            <w:r>
+                              <w:rPr>
                                 <w:rFonts w:ascii="Klavika Bold Condensed" w:hAnsi="Klavika Bold Condensed"/>
                                 <w:sz w:val="96"/>
                                 <w:szCs w:val="96"/>
                               </w:rPr>
-                            </w:pPr>
+                              <w:t xml:space="preserve">                        </w:t>
+                            </w:r>
+                            <w:bookmarkStart w:id="0" w:name="_GoBack"/>
                             <w:r>
                               <w:rPr>
-                                <w:rFonts w:ascii="Klavika Bold Condensed" w:hAnsi="Klavika Bold Condensed"/>
+                                <w:rFonts w:ascii="Arial" w:hAnsi="Arial" w:cs="Arial"/>
                                 <w:sz w:val="96"/>
                                 <w:szCs w:val="96"/>
                               </w:rPr>
-                              <w:t xml:space="preserve">                        </w:t>
-                            </w:r>
-                            <w:r>
-                              <w:rPr>
-                                <w:rFonts w:ascii="Klavika Bold Condensed" w:hAnsi="Klavika Bold Condensed"/>
-                                <w:sz w:val="96"/>
-                                <w:szCs w:val="96"/>
-                              </w:rPr>
                               <w:t>BINGO</w:t>
                             </w:r>
-                            <w:proofErr w:type="spellStart"/>
+                            <w:bookmarkEnd w:id="0"/>
                           </w:p>
-                          <w:proofErr w:type="spellEnd"/>
                         </w:txbxContent>
                       </wps:txbx>
                       <wps:bodyPr rot="0" spcFirstLastPara="0" vertOverflow="overflow" horzOverflow="overflow" vert="horz" wrap="square" lIns="91440" tIns="45720" rIns="91440" bIns="45720" numCol="1" spcCol="0" rtlCol="0" fromWordArt="0" anchor="t" anchorCtr="0" forceAA="0" compatLnSpc="1">
@@ -179,30 +177,30 @@
                       <w:pPr>
                         <w:jc w:val="center"/>
                         <w:rPr>
+                          <w:rFonts w:ascii="Arial" w:hAnsi="Arial" w:cs="Arial"/>
+                          <w:sz w:val="96"/>
+                          <w:szCs w:val="96"/>
+                        </w:rPr>
+                      </w:pPr>
+                      <w:r>
+                        <w:rPr>
                           <w:rFonts w:ascii="Klavika Bold Condensed" w:hAnsi="Klavika Bold Condensed"/>
                           <w:sz w:val="96"/>
                           <w:szCs w:val="96"/>
                         </w:rPr>
-                      </w:pPr>
+                        <w:t xml:space="preserve">                        </w:t>
+                      </w:r>
+                      <w:bookmarkStart w:id="1" w:name="_GoBack"/>
                       <w:r>
                         <w:rPr>
-                          <w:rFonts w:ascii="Klavika Bold Condensed" w:hAnsi="Klavika Bold Condensed"/>
+                          <w:rFonts w:ascii="Arial" w:hAnsi="Arial" w:cs="Arial"/>
                           <w:sz w:val="96"/>
                           <w:szCs w:val="96"/>
                         </w:rPr>
-                        <w:t xml:space="preserve">                        </w:t>
-                      </w:r>
-                      <w:r>
-                        <w:rPr>
-                          <w:rFonts w:ascii="Klavika Bold Condensed" w:hAnsi="Klavika Bold Condensed"/>
-                          <w:sz w:val="96"/>
-                          <w:szCs w:val="96"/>
-                        </w:rPr>
                         <w:t>BINGO</w:t>
                       </w:r>
-                      <w:proofErr w:type="spellStart"/>
+                      <w:bookmarkEnd w:id="1"/>
                     </w:p>
-                    <w:proofErr w:type="spellEnd"/>
                   </w:txbxContent>
                 </v:textbox>
                 <w10:wrap type="square"/>
@@ -309,10 +307,10 @@
                         </a:ln>
                         <a:extLst>
                           <a:ext uri="{FAA26D3D-D897-4be2-8F04-BA451C77F1D7}">
-                            <ma14:placeholderFlag xmlns="" xmlns:mo="http://schemas.microsoft.com/office/mac/office/2008/main" xmlns:mv="urn:schemas-microsoft-com:mac:vml" xmlns:o="urn:schemas-microsoft-com:office:office" xmlns:v="urn:schemas-microsoft-com:vml" xmlns:w10="urn:schemas-microsoft-com:office:word" xmlns:w="http://schemas.openxmlformats.org/wordprocessingml/2006/main" xmlns:ma14="http://schemas.microsoft.com/office/mac/drawingml/2011/main"/>
+                            <ma14:placeholderFlag xmlns:ma14="http://schemas.microsoft.com/office/mac/drawingml/2011/main" xmlns:w="http://schemas.openxmlformats.org/wordprocessingml/2006/main" xmlns:w10="urn:schemas-microsoft-com:office:word" xmlns:v="urn:schemas-microsoft-com:vml" xmlns:o="urn:schemas-microsoft-com:office:office" xmlns:mv="urn:schemas-microsoft-com:mac:vml" xmlns:mo="http://schemas.microsoft.com/office/mac/office/2008/main" xmlns=""/>
                           </a:ext>
                           <a:ext uri="{C572A759-6A51-4108-AA02-DFA0A04FC94B}">
-                            <ma14:wrappingTextBoxFlag xmlns="" xmlns:mo="http://schemas.microsoft.com/office/mac/office/2008/main" xmlns:mv="urn:schemas-microsoft-com:mac:vml" xmlns:o="urn:schemas-microsoft-com:office:office" xmlns:v="urn:schemas-microsoft-com:vml" xmlns:w10="urn:schemas-microsoft-com:office:word" xmlns:w="http://schemas.openxmlformats.org/wordprocessingml/2006/main" xmlns:ma14="http://schemas.microsoft.com/office/mac/drawingml/2011/main"/>
+                            <ma14:wrappingTextBoxFlag xmlns:ma14="http://schemas.microsoft.com/office/mac/drawingml/2011/main" xmlns:w="http://schemas.openxmlformats.org/wordprocessingml/2006/main" xmlns:w10="urn:schemas-microsoft-com:office:word" xmlns:v="urn:schemas-microsoft-com:vml" xmlns:o="urn:schemas-microsoft-com:office:office" xmlns:mv="urn:schemas-microsoft-com:mac:vml" xmlns:mo="http://schemas.microsoft.com/office/mac/office/2008/main" xmlns=""/>
                           </a:ext>
                         </a:extLst>
                       </wps:spPr>
@@ -350,7 +348,7 @@
           </mc:Choice>
           <mc:Fallback>
             <w:pict>
-              <v:shape w14:anchorId="6EF43E31" id="Round Diagonal Corner Rectangle 5" o:spid="_x0000_s1026" style="position:absolute;margin-left:-30pt;margin-top:487.6pt;width:468pt;height:128.2pt;z-index:-251654144;visibility:visible;mso-wrap-style:square;mso-width-percent:0;mso-height-percent:0;mso-wrap-distance-left:9pt;mso-wrap-distance-top:0;mso-wrap-distance-right:9pt;mso-wrap-distance-bottom:0;mso-position-horizontal:absolute;mso-position-horizontal-relative:text;mso-position-vertical:absolute;mso-position-vertical-relative:text;mso-width-percent:0;mso-height-percent:0;mso-width-relative:margin;mso-height-relative:margin;v-text-anchor:middle" coordsize="5943600,1628140" o:gfxdata="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" path="m271362,l5943600,r,l5943600,1356778v,149869,-121493,271362,-271362,271362l,1628140r,l,271362c,121493,121493,,271362,xe" fillcolor="#d8d8d8 [2732]" strokecolor="black [3213]">
+              <v:shape w14:anchorId="53DC4C5B" id="Round Diagonal Corner Rectangle 5" o:spid="_x0000_s1026" style="position:absolute;margin-left:-30pt;margin-top:487.6pt;width:468pt;height:128.2pt;z-index:-251654144;visibility:visible;mso-wrap-style:square;mso-width-percent:0;mso-height-percent:0;mso-wrap-distance-left:9pt;mso-wrap-distance-top:0;mso-wrap-distance-right:9pt;mso-wrap-distance-bottom:0;mso-position-horizontal:absolute;mso-position-horizontal-relative:text;mso-position-vertical:absolute;mso-position-vertical-relative:text;mso-width-percent:0;mso-height-percent:0;mso-width-relative:margin;mso-height-relative:margin;v-text-anchor:middle" coordsize="5943600,1628140" o:gfxdata="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" path="m271362,l5943600,r,l5943600,1356778v,149869,-121493,271362,-271362,271362l,1628140r,l,271362c,121493,121493,,271362,xe" fillcolor="#d8d8d8 [2732]" strokecolor="black [3213]">
                 <v:shadow on="t" color="black" opacity="22937f" origin=",.5" offset="0,.63889mm"/>
                 <v:path arrowok="t" o:connecttype="custom" o:connectlocs="271362,0;5943600,0;5943600,0;5943600,1356778;5672238,1628140;0,1628140;0,1628140;0,271362;271362,0" o:connectangles="0,0,0,0,0,0,0,0,0"/>
               </v:shape>
@@ -397,7 +395,7 @@
                         <a:effectLst/>
                         <a:extLst>
                           <a:ext uri="{C572A759-6A51-4108-AA02-DFA0A04FC94B}">
-                            <ma14:wrappingTextBoxFlag xmlns="" xmlns:mo="http://schemas.microsoft.com/office/mac/office/2008/main" xmlns:mv="urn:schemas-microsoft-com:mac:vml" xmlns:o="urn:schemas-microsoft-com:office:office" xmlns:v="urn:schemas-microsoft-com:vml" xmlns:w10="urn:schemas-microsoft-com:office:word" xmlns:w="http://schemas.openxmlformats.org/wordprocessingml/2006/main" xmlns:ma14="http://schemas.microsoft.com/office/mac/drawingml/2011/main"/>
+                            <ma14:wrappingTextBoxFlag xmlns:ma14="http://schemas.microsoft.com/office/mac/drawingml/2011/main" xmlns:w="http://schemas.openxmlformats.org/wordprocessingml/2006/main" xmlns:w10="urn:schemas-microsoft-com:office:word" xmlns:v="urn:schemas-microsoft-com:vml" xmlns:o="urn:schemas-microsoft-com:office:office" xmlns:mv="urn:schemas-microsoft-com:mac:vml" xmlns:mo="http://schemas.microsoft.com/office/mac/office/2008/main" xmlns=""/>
                           </a:ext>
                         </a:extLst>
                       </wps:spPr>
@@ -430,14 +428,7 @@
                                 <w:rFonts w:ascii="Proxima Nova Condensed" w:hAnsi="Proxima Nova Condensed"/>
                                 <w:sz w:val="32"/>
                               </w:rPr>
-                              <w:t xml:space="preserve">   </w:t>
-                            </w:r>
-                            <w:r>
-                              <w:rPr>
-                                <w:rFonts w:ascii="Proxima Nova Condensed" w:hAnsi="Proxima Nova Condensed"/>
-                                <w:sz w:val="32"/>
-                              </w:rPr>
-                              <w:t xml:space="preserve">    </w:t>
+                              <w:t xml:space="preserve">       </w:t>
                             </w:r>
                             <w:r>
                               <w:rPr>
@@ -733,14 +724,7 @@
                           <w:rFonts w:ascii="Proxima Nova Condensed" w:hAnsi="Proxima Nova Condensed"/>
                           <w:sz w:val="32"/>
                         </w:rPr>
-                        <w:t xml:space="preserve">   </w:t>
-                      </w:r>
-                      <w:r>
-                        <w:rPr>
-                          <w:rFonts w:ascii="Proxima Nova Condensed" w:hAnsi="Proxima Nova Condensed"/>
-                          <w:sz w:val="32"/>
-                        </w:rPr>
-                        <w:t xml:space="preserve">    </w:t>
+                        <w:t xml:space="preserve">       </w:t>
                       </w:r>
                       <w:r>
                         <w:rPr>
@@ -1023,11 +1007,11 @@
         <w:tblLook w:val="04A0" w:firstRow="1" w:lastRow="0" w:firstColumn="1" w:lastColumn="0" w:noHBand="0" w:noVBand="1"/>
       </w:tblPr>
       <w:tblGrid>
-        <w:gridCol w:w="1852"/>
-        <w:gridCol w:w="1848"/>
-        <w:gridCol w:w="1957"/>
-        <w:gridCol w:w="1850"/>
-        <w:gridCol w:w="1851"/>
+        <w:gridCol w:w="1874"/>
+        <w:gridCol w:w="1871"/>
+        <w:gridCol w:w="1871"/>
+        <w:gridCol w:w="1871"/>
+        <w:gridCol w:w="1871"/>
       </w:tblGrid>
       <w:tr>
         <w:trPr>
@@ -1051,16 +1035,16 @@
             <w:pPr>
               <w:jc w:val="center"/>
               <w:rPr>
-                <w:rFonts w:ascii="Abadi MT Condensed Extra Bold" w:hAnsi="Abadi MT Condensed Extra Bold"/>
-                <w:sz w:val="96"/>
-                <w:szCs w:val="96"/>
+                <w:rFonts w:ascii="Arial" w:hAnsi="Arial" w:cs="Arial"/>
+                <w:sz w:val="72"/>
+                <w:szCs w:val="72"/>
               </w:rPr>
             </w:pPr>
             <w:r>
               <w:rPr>
-                <w:rFonts w:ascii="Abadi MT Condensed Extra Bold" w:hAnsi="Abadi MT Condensed Extra Bold"/>
-                <w:sz w:val="96"/>
-                <w:szCs w:val="96"/>
+                <w:rFonts w:ascii="Arial" w:hAnsi="Arial" w:cs="Arial"/>
+                <w:sz w:val="72"/>
+                <w:szCs w:val="72"/>
               </w:rPr>
               <w:t>B</w:t>
             </w:r>
@@ -1083,16 +1067,16 @@
               <w:jc w:val="center"/>
               <w:cnfStyle w:val="100000000000" w:firstRow="1" w:lastRow="0" w:firstColumn="0" w:lastColumn="0" w:oddVBand="0" w:evenVBand="0" w:oddHBand="0" w:evenHBand="0" w:firstRowFirstColumn="0" w:firstRowLastColumn="0" w:lastRowFirstColumn="0" w:lastRowLastColumn="0"/>
               <w:rPr>
-                <w:rFonts w:ascii="Abadi MT Condensed Extra Bold" w:hAnsi="Abadi MT Condensed Extra Bold"/>
-                <w:sz w:val="96"/>
-                <w:szCs w:val="96"/>
+                <w:rFonts w:ascii="Arial" w:hAnsi="Arial" w:cs="Arial"/>
+                <w:sz w:val="72"/>
+                <w:szCs w:val="72"/>
               </w:rPr>
             </w:pPr>
             <w:r>
               <w:rPr>
-                <w:rFonts w:ascii="Abadi MT Condensed Extra Bold" w:hAnsi="Abadi MT Condensed Extra Bold"/>
-                <w:sz w:val="96"/>
-                <w:szCs w:val="96"/>
+                <w:rFonts w:ascii="Arial" w:hAnsi="Arial" w:cs="Arial"/>
+                <w:sz w:val="72"/>
+                <w:szCs w:val="72"/>
               </w:rPr>
               <w:t>I</w:t>
             </w:r>
@@ -1115,16 +1099,16 @@
               <w:jc w:val="center"/>
               <w:cnfStyle w:val="100000000000" w:firstRow="1" w:lastRow="0" w:firstColumn="0" w:lastColumn="0" w:oddVBand="0" w:evenVBand="0" w:oddHBand="0" w:evenHBand="0" w:firstRowFirstColumn="0" w:firstRowLastColumn="0" w:lastRowFirstColumn="0" w:lastRowLastColumn="0"/>
               <w:rPr>
-                <w:rFonts w:ascii="Abadi MT Condensed Extra Bold" w:hAnsi="Abadi MT Condensed Extra Bold"/>
-                <w:sz w:val="96"/>
-                <w:szCs w:val="96"/>
+                <w:rFonts w:ascii="Arial" w:hAnsi="Arial" w:cs="Arial"/>
+                <w:sz w:val="72"/>
+                <w:szCs w:val="72"/>
               </w:rPr>
             </w:pPr>
             <w:r>
               <w:rPr>
-                <w:rFonts w:ascii="Abadi MT Condensed Extra Bold" w:hAnsi="Abadi MT Condensed Extra Bold"/>
-                <w:sz w:val="96"/>
-                <w:szCs w:val="96"/>
+                <w:rFonts w:ascii="Arial" w:hAnsi="Arial" w:cs="Arial"/>
+                <w:sz w:val="72"/>
+                <w:szCs w:val="72"/>
               </w:rPr>
               <w:t>N</w:t>
             </w:r>
@@ -1147,16 +1131,16 @@
               <w:jc w:val="center"/>
               <w:cnfStyle w:val="100000000000" w:firstRow="1" w:lastRow="0" w:firstColumn="0" w:lastColumn="0" w:oddVBand="0" w:evenVBand="0" w:oddHBand="0" w:evenHBand="0" w:firstRowFirstColumn="0" w:firstRowLastColumn="0" w:lastRowFirstColumn="0" w:lastRowLastColumn="0"/>
               <w:rPr>
-                <w:rFonts w:ascii="Abadi MT Condensed Extra Bold" w:hAnsi="Abadi MT Condensed Extra Bold"/>
-                <w:sz w:val="96"/>
-                <w:szCs w:val="96"/>
+                <w:rFonts w:ascii="Arial" w:hAnsi="Arial" w:cs="Arial"/>
+                <w:sz w:val="72"/>
+                <w:szCs w:val="72"/>
               </w:rPr>
             </w:pPr>
             <w:r>
               <w:rPr>
-                <w:rFonts w:ascii="Abadi MT Condensed Extra Bold" w:hAnsi="Abadi MT Condensed Extra Bold"/>
-                <w:sz w:val="96"/>
-                <w:szCs w:val="96"/>
+                <w:rFonts w:ascii="Arial" w:hAnsi="Arial" w:cs="Arial"/>
+                <w:sz w:val="72"/>
+                <w:szCs w:val="72"/>
               </w:rPr>
               <w:t>G</w:t>
             </w:r>
@@ -1179,16 +1163,16 @@
               <w:jc w:val="center"/>
               <w:cnfStyle w:val="100000000000" w:firstRow="1" w:lastRow="0" w:firstColumn="0" w:lastColumn="0" w:oddVBand="0" w:evenVBand="0" w:oddHBand="0" w:evenHBand="0" w:firstRowFirstColumn="0" w:firstRowLastColumn="0" w:lastRowFirstColumn="0" w:lastRowLastColumn="0"/>
               <w:rPr>
-                <w:rFonts w:ascii="Abadi MT Condensed Extra Bold" w:hAnsi="Abadi MT Condensed Extra Bold"/>
-                <w:sz w:val="96"/>
-                <w:szCs w:val="96"/>
+                <w:rFonts w:ascii="Arial" w:hAnsi="Arial" w:cs="Arial"/>
+                <w:sz w:val="72"/>
+                <w:szCs w:val="72"/>
               </w:rPr>
             </w:pPr>
             <w:r>
               <w:rPr>
-                <w:rFonts w:ascii="Abadi MT Condensed Extra Bold" w:hAnsi="Abadi MT Condensed Extra Bold"/>
-                <w:sz w:val="96"/>
-                <w:szCs w:val="96"/>
+                <w:rFonts w:ascii="Arial" w:hAnsi="Arial" w:cs="Arial"/>
+                <w:sz w:val="72"/>
+                <w:szCs w:val="72"/>
               </w:rPr>
               <w:t>O</w:t>
             </w:r>
@@ -2075,47 +2059,20 @@
               <w:jc w:val="center"/>
               <w:cnfStyle w:val="000000100000" w:firstRow="0" w:lastRow="0" w:firstColumn="0" w:lastColumn="0" w:oddVBand="0" w:evenVBand="0" w:oddHBand="1" w:evenHBand="0" w:firstRowFirstColumn="0" w:firstRowLastColumn="0" w:lastRowFirstColumn="0" w:lastRowLastColumn="0"/>
               <w:rPr>
-                <w:rFonts w:ascii="Abadi MT Condensed Extra Bold" w:hAnsi="Abadi MT Condensed Extra Bold"/>
+                <w:rFonts w:asciiTheme="majorHAnsi" w:hAnsiTheme="majorHAnsi" w:cstheme="majorHAnsi"/>
                 <w:color w:val="000000" w:themeColor="text1"/>
-                <w:sz w:val="40"/>
-                <w:szCs w:val="40"/>
+                <w:sz w:val="32"/>
+                <w:szCs w:val="32"/>
               </w:rPr>
             </w:pPr>
             <w:r>
               <w:rPr>
-                <w:rFonts w:ascii="Abadi MT Condensed Extra Bold" w:hAnsi="Abadi MT Condensed Extra Bold"/>
+                <w:rFonts w:asciiTheme="majorHAnsi" w:hAnsiTheme="majorHAnsi" w:cstheme="majorHAnsi"/>
                 <w:color w:val="000000" w:themeColor="text1"/>
-                <w:sz w:val="40"/>
-                <w:szCs w:val="40"/>
-              </w:rPr>
-              <w:t>ASK</w:t>
-            </w:r>
-            <w:r>
-              <w:rPr>
-                <w:rFonts w:ascii="Abadi MT Condensed Extra Bold" w:hAnsi="Abadi MT Condensed Extra Bold"/>
-                <w:color w:val="000000" w:themeColor="text1"/>
-                <w:sz w:val="40"/>
-                <w:szCs w:val="40"/>
-              </w:rPr>
-              <w:t xml:space="preserve"> </w:t>
-            </w:r>
-            <w:r>
-              <w:rPr>
-                <w:rFonts w:ascii="Abadi MT Condensed Extra Bold" w:hAnsi="Abadi MT Condensed Extra Bold"/>
-                <w:color w:val="000000" w:themeColor="text1"/>
-                <w:sz w:val="40"/>
-                <w:szCs w:val="40"/>
-              </w:rPr>
-              <w:t>SEP</w:t>
-            </w:r>
-            <w:r>
-              <w:rPr>
-                <w:rFonts w:ascii="Abadi MT Condensed Extra Bold" w:hAnsi="Abadi MT Condensed Extra Bold"/>
-                <w:color w:val="000000" w:themeColor="text1"/>
-                <w:sz w:val="40"/>
-                <w:szCs w:val="40"/>
-              </w:rPr>
-              <w:t xml:space="preserve"> ANYTHING</w:t>
+                <w:sz w:val="32"/>
+                <w:szCs w:val="32"/>
+              </w:rPr>
+              <w:t>ASK SEP ANYTHING</w:t>
             </w:r>
           </w:p>
         </w:tc>
@@ -4118,7 +4075,7 @@
 </file>
 
 <file path=customXml/itemProps1.xml><?xml version="1.0" encoding="utf-8"?>
-<ds:datastoreItem xmlns:ds="http://schemas.openxmlformats.org/officeDocument/2006/customXml" ds:itemID="{7D62C0AC-9951-4CED-AA8A-F7961DB65AAC}">
+<ds:datastoreItem xmlns:ds="http://schemas.openxmlformats.org/officeDocument/2006/customXml" ds:itemID="{217DB655-FDF9-4395-94FB-0FF293286816}">
   <ds:schemaRefs>
     <ds:schemaRef ds:uri="http://schemas.openxmlformats.org/officeDocument/2006/bibliography"/>
   </ds:schemaRefs>

</xml_diff>

<commit_message>
update card for 2020
</commit_message>
<xml_diff>
--- a/card.docx
+++ b/card.docx
@@ -4,19 +4,18 @@
   <w:body>
     <w:p>
       <w:bookmarkStart w:id="0" w:name="_GoBack"/>
-      <w:bookmarkEnd w:id="0"/>
       <w:r>
         <w:rPr>
           <w:noProof/>
         </w:rPr>
         <w:drawing>
-          <wp:anchor distT="0" distB="0" distL="114300" distR="114300" simplePos="0" relativeHeight="251659776" behindDoc="0" locked="0" layoutInCell="1" allowOverlap="1" wp14:anchorId="73994904" wp14:editId="1FF18775">
+          <wp:anchor distT="0" distB="0" distL="114300" distR="114300" simplePos="0" relativeHeight="251659776" behindDoc="0" locked="0" layoutInCell="1" allowOverlap="1" wp14:anchorId="73994904" wp14:editId="7D22B19C">
             <wp:simplePos x="0" y="0"/>
             <wp:positionH relativeFrom="column">
-              <wp:posOffset>-152400</wp:posOffset>
+              <wp:posOffset>-238125</wp:posOffset>
             </wp:positionH>
             <wp:positionV relativeFrom="paragraph">
-              <wp:posOffset>247650</wp:posOffset>
+              <wp:posOffset>161925</wp:posOffset>
             </wp:positionV>
             <wp:extent cx="3520072" cy="668814"/>
             <wp:effectExtent l="0" t="0" r="4445" b="0"/>
@@ -59,6 +58,7 @@
           </wp:anchor>
         </w:drawing>
       </w:r>
+      <w:bookmarkEnd w:id="0"/>
       <w:r>
         <w:rPr>
           <w:noProof/>
@@ -98,7 +98,7 @@
                         <a:effectLst/>
                         <a:extLst>
                           <a:ext uri="{C572A759-6A51-4108-AA02-DFA0A04FC94B}">
-                            <ma14:wrappingTextBoxFlag xmlns="" xmlns:mo="http://schemas.microsoft.com/office/mac/office/2008/main" xmlns:mv="urn:schemas-microsoft-com:mac:vml" xmlns:o="urn:schemas-microsoft-com:office:office" xmlns:v="urn:schemas-microsoft-com:vml" xmlns:w10="urn:schemas-microsoft-com:office:word" xmlns:w="http://schemas.openxmlformats.org/wordprocessingml/2006/main" xmlns:ma14="http://schemas.microsoft.com/office/mac/drawingml/2011/main"/>
+                            <ma14:wrappingTextBoxFlag xmlns:ma14="http://schemas.microsoft.com/office/mac/drawingml/2011/main" xmlns:w="http://schemas.openxmlformats.org/wordprocessingml/2006/main" xmlns:w10="urn:schemas-microsoft-com:office:word" xmlns:v="urn:schemas-microsoft-com:vml" xmlns:o="urn:schemas-microsoft-com:office:office" xmlns:mv="urn:schemas-microsoft-com:mac:vml" xmlns:mo="http://schemas.microsoft.com/office/mac/office/2008/main" xmlns=""/>
                           </a:ext>
                         </a:extLst>
                       </wps:spPr>
@@ -122,30 +122,30 @@
                             <w:pPr>
                               <w:jc w:val="center"/>
                               <w:rPr>
+                                <w:rFonts w:ascii="Arial" w:hAnsi="Arial" w:cs="Arial"/>
+                                <w:b/>
+                                <w:sz w:val="80"/>
+                                <w:szCs w:val="80"/>
+                              </w:rPr>
+                            </w:pPr>
+                            <w:r>
+                              <w:rPr>
                                 <w:rFonts w:ascii="Klavika Bold Condensed" w:hAnsi="Klavika Bold Condensed"/>
                                 <w:sz w:val="96"/>
                                 <w:szCs w:val="96"/>
                               </w:rPr>
-                            </w:pPr>
-                            <w:r>
-                              <w:rPr>
-                                <w:rFonts w:ascii="Klavika Bold Condensed" w:hAnsi="Klavika Bold Condensed"/>
-                                <w:sz w:val="96"/>
-                                <w:szCs w:val="96"/>
-                              </w:rPr>
                               <w:t xml:space="preserve">                        </w:t>
                             </w:r>
                             <w:r>
                               <w:rPr>
-                                <w:rFonts w:ascii="Klavika Bold Condensed" w:hAnsi="Klavika Bold Condensed"/>
-                                <w:sz w:val="96"/>
-                                <w:szCs w:val="96"/>
+                                <w:rFonts w:ascii="Arial" w:hAnsi="Arial" w:cs="Arial"/>
+                                <w:b/>
+                                <w:sz w:val="80"/>
+                                <w:szCs w:val="80"/>
                               </w:rPr>
                               <w:t>BINGO</w:t>
                             </w:r>
-                            <w:proofErr w:type="spellStart"/>
                           </w:p>
-                          <w:proofErr w:type="spellEnd"/>
                         </w:txbxContent>
                       </wps:txbx>
                       <wps:bodyPr rot="0" spcFirstLastPara="0" vertOverflow="overflow" horzOverflow="overflow" vert="horz" wrap="square" lIns="91440" tIns="45720" rIns="91440" bIns="45720" numCol="1" spcCol="0" rtlCol="0" fromWordArt="0" anchor="t" anchorCtr="0" forceAA="0" compatLnSpc="1">
@@ -179,30 +179,30 @@
                       <w:pPr>
                         <w:jc w:val="center"/>
                         <w:rPr>
+                          <w:rFonts w:ascii="Arial" w:hAnsi="Arial" w:cs="Arial"/>
+                          <w:b/>
+                          <w:sz w:val="80"/>
+                          <w:szCs w:val="80"/>
+                        </w:rPr>
+                      </w:pPr>
+                      <w:r>
+                        <w:rPr>
                           <w:rFonts w:ascii="Klavika Bold Condensed" w:hAnsi="Klavika Bold Condensed"/>
                           <w:sz w:val="96"/>
                           <w:szCs w:val="96"/>
                         </w:rPr>
-                      </w:pPr>
-                      <w:r>
-                        <w:rPr>
-                          <w:rFonts w:ascii="Klavika Bold Condensed" w:hAnsi="Klavika Bold Condensed"/>
-                          <w:sz w:val="96"/>
-                          <w:szCs w:val="96"/>
-                        </w:rPr>
                         <w:t xml:space="preserve">                        </w:t>
                       </w:r>
                       <w:r>
                         <w:rPr>
-                          <w:rFonts w:ascii="Klavika Bold Condensed" w:hAnsi="Klavika Bold Condensed"/>
-                          <w:sz w:val="96"/>
-                          <w:szCs w:val="96"/>
+                          <w:rFonts w:ascii="Arial" w:hAnsi="Arial" w:cs="Arial"/>
+                          <w:b/>
+                          <w:sz w:val="80"/>
+                          <w:szCs w:val="80"/>
                         </w:rPr>
                         <w:t>BINGO</w:t>
                       </w:r>
-                      <w:proofErr w:type="spellStart"/>
                     </w:p>
-                    <w:proofErr w:type="spellEnd"/>
                   </w:txbxContent>
                 </v:textbox>
                 <w10:wrap type="square"/>
@@ -309,10 +309,10 @@
                         </a:ln>
                         <a:extLst>
                           <a:ext uri="{FAA26D3D-D897-4be2-8F04-BA451C77F1D7}">
-                            <ma14:placeholderFlag xmlns="" xmlns:mo="http://schemas.microsoft.com/office/mac/office/2008/main" xmlns:mv="urn:schemas-microsoft-com:mac:vml" xmlns:o="urn:schemas-microsoft-com:office:office" xmlns:v="urn:schemas-microsoft-com:vml" xmlns:w10="urn:schemas-microsoft-com:office:word" xmlns:w="http://schemas.openxmlformats.org/wordprocessingml/2006/main" xmlns:ma14="http://schemas.microsoft.com/office/mac/drawingml/2011/main"/>
+                            <ma14:placeholderFlag xmlns:ma14="http://schemas.microsoft.com/office/mac/drawingml/2011/main" xmlns:w="http://schemas.openxmlformats.org/wordprocessingml/2006/main" xmlns:w10="urn:schemas-microsoft-com:office:word" xmlns:v="urn:schemas-microsoft-com:vml" xmlns:o="urn:schemas-microsoft-com:office:office" xmlns:mv="urn:schemas-microsoft-com:mac:vml" xmlns:mo="http://schemas.microsoft.com/office/mac/office/2008/main" xmlns=""/>
                           </a:ext>
                           <a:ext uri="{C572A759-6A51-4108-AA02-DFA0A04FC94B}">
-                            <ma14:wrappingTextBoxFlag xmlns="" xmlns:mo="http://schemas.microsoft.com/office/mac/office/2008/main" xmlns:mv="urn:schemas-microsoft-com:mac:vml" xmlns:o="urn:schemas-microsoft-com:office:office" xmlns:v="urn:schemas-microsoft-com:vml" xmlns:w10="urn:schemas-microsoft-com:office:word" xmlns:w="http://schemas.openxmlformats.org/wordprocessingml/2006/main" xmlns:ma14="http://schemas.microsoft.com/office/mac/drawingml/2011/main"/>
+                            <ma14:wrappingTextBoxFlag xmlns:ma14="http://schemas.microsoft.com/office/mac/drawingml/2011/main" xmlns:w="http://schemas.openxmlformats.org/wordprocessingml/2006/main" xmlns:w10="urn:schemas-microsoft-com:office:word" xmlns:v="urn:schemas-microsoft-com:vml" xmlns:o="urn:schemas-microsoft-com:office:office" xmlns:mv="urn:schemas-microsoft-com:mac:vml" xmlns:mo="http://schemas.microsoft.com/office/mac/office/2008/main" xmlns=""/>
                           </a:ext>
                         </a:extLst>
                       </wps:spPr>
@@ -350,7 +350,7 @@
           </mc:Choice>
           <mc:Fallback>
             <w:pict>
-              <v:shape w14:anchorId="6EF43E31" id="Round Diagonal Corner Rectangle 5" o:spid="_x0000_s1026" style="position:absolute;margin-left:-30pt;margin-top:487.6pt;width:468pt;height:128.2pt;z-index:-251654144;visibility:visible;mso-wrap-style:square;mso-width-percent:0;mso-height-percent:0;mso-wrap-distance-left:9pt;mso-wrap-distance-top:0;mso-wrap-distance-right:9pt;mso-wrap-distance-bottom:0;mso-position-horizontal:absolute;mso-position-horizontal-relative:text;mso-position-vertical:absolute;mso-position-vertical-relative:text;mso-width-percent:0;mso-height-percent:0;mso-width-relative:margin;mso-height-relative:margin;v-text-anchor:middle" coordsize="5943600,1628140" o:gfxdata="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" path="m271362,l5943600,r,l5943600,1356778v,149869,-121493,271362,-271362,271362l,1628140r,l,271362c,121493,121493,,271362,xe" fillcolor="#d8d8d8 [2732]" strokecolor="black [3213]">
+              <v:shape w14:anchorId="092A3E2D" id="Round Diagonal Corner Rectangle 5" o:spid="_x0000_s1026" style="position:absolute;margin-left:-30pt;margin-top:487.6pt;width:468pt;height:128.2pt;z-index:-251654144;visibility:visible;mso-wrap-style:square;mso-width-percent:0;mso-height-percent:0;mso-wrap-distance-left:9pt;mso-wrap-distance-top:0;mso-wrap-distance-right:9pt;mso-wrap-distance-bottom:0;mso-position-horizontal:absolute;mso-position-horizontal-relative:text;mso-position-vertical:absolute;mso-position-vertical-relative:text;mso-width-percent:0;mso-height-percent:0;mso-width-relative:margin;mso-height-relative:margin;v-text-anchor:middle" coordsize="5943600,1628140" o:gfxdata="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" path="m271362,l5943600,r,l5943600,1356778v,149869,-121493,271362,-271362,271362l,1628140r,l,271362c,121493,121493,,271362,xe" fillcolor="#d8d8d8 [2732]" strokecolor="black [3213]">
                 <v:shadow on="t" color="black" opacity="22937f" origin=",.5" offset="0,.63889mm"/>
                 <v:path arrowok="t" o:connecttype="custom" o:connectlocs="271362,0;5943600,0;5943600,0;5943600,1356778;5672238,1628140;0,1628140;0,1628140;0,271362;271362,0" o:connectangles="0,0,0,0,0,0,0,0,0"/>
               </v:shape>
@@ -397,7 +397,7 @@
                         <a:effectLst/>
                         <a:extLst>
                           <a:ext uri="{C572A759-6A51-4108-AA02-DFA0A04FC94B}">
-                            <ma14:wrappingTextBoxFlag xmlns="" xmlns:mo="http://schemas.microsoft.com/office/mac/office/2008/main" xmlns:mv="urn:schemas-microsoft-com:mac:vml" xmlns:o="urn:schemas-microsoft-com:office:office" xmlns:v="urn:schemas-microsoft-com:vml" xmlns:w10="urn:schemas-microsoft-com:office:word" xmlns:w="http://schemas.openxmlformats.org/wordprocessingml/2006/main" xmlns:ma14="http://schemas.microsoft.com/office/mac/drawingml/2011/main"/>
+                            <ma14:wrappingTextBoxFlag xmlns:ma14="http://schemas.microsoft.com/office/mac/drawingml/2011/main" xmlns:w="http://schemas.openxmlformats.org/wordprocessingml/2006/main" xmlns:w10="urn:schemas-microsoft-com:office:word" xmlns:v="urn:schemas-microsoft-com:vml" xmlns:o="urn:schemas-microsoft-com:office:office" xmlns:mv="urn:schemas-microsoft-com:mac:vml" xmlns:mo="http://schemas.microsoft.com/office/mac/office/2008/main" xmlns=""/>
                           </a:ext>
                         </a:extLst>
                       </wps:spPr>
@@ -430,14 +430,7 @@
                                 <w:rFonts w:ascii="Proxima Nova Condensed" w:hAnsi="Proxima Nova Condensed"/>
                                 <w:sz w:val="32"/>
                               </w:rPr>
-                              <w:t xml:space="preserve">   </w:t>
-                            </w:r>
-                            <w:r>
-                              <w:rPr>
-                                <w:rFonts w:ascii="Proxima Nova Condensed" w:hAnsi="Proxima Nova Condensed"/>
-                                <w:sz w:val="32"/>
-                              </w:rPr>
-                              <w:t xml:space="preserve">    </w:t>
+                              <w:t xml:space="preserve">       </w:t>
                             </w:r>
                             <w:r>
                               <w:rPr>
@@ -733,14 +726,7 @@
                           <w:rFonts w:ascii="Proxima Nova Condensed" w:hAnsi="Proxima Nova Condensed"/>
                           <w:sz w:val="32"/>
                         </w:rPr>
-                        <w:t xml:space="preserve">   </w:t>
-                      </w:r>
-                      <w:r>
-                        <w:rPr>
-                          <w:rFonts w:ascii="Proxima Nova Condensed" w:hAnsi="Proxima Nova Condensed"/>
-                          <w:sz w:val="32"/>
-                        </w:rPr>
-                        <w:t xml:space="preserve">    </w:t>
+                        <w:t xml:space="preserve">       </w:t>
                       </w:r>
                       <w:r>
                         <w:rPr>
@@ -1023,11 +1009,11 @@
         <w:tblLook w:val="04A0" w:firstRow="1" w:lastRow="0" w:firstColumn="1" w:lastColumn="0" w:noHBand="0" w:noVBand="1"/>
       </w:tblPr>
       <w:tblGrid>
-        <w:gridCol w:w="1852"/>
-        <w:gridCol w:w="1848"/>
-        <w:gridCol w:w="1957"/>
-        <w:gridCol w:w="1850"/>
-        <w:gridCol w:w="1851"/>
+        <w:gridCol w:w="1874"/>
+        <w:gridCol w:w="1871"/>
+        <w:gridCol w:w="1871"/>
+        <w:gridCol w:w="1871"/>
+        <w:gridCol w:w="1871"/>
       </w:tblGrid>
       <w:tr>
         <w:trPr>
@@ -1051,16 +1037,16 @@
             <w:pPr>
               <w:jc w:val="center"/>
               <w:rPr>
-                <w:rFonts w:ascii="Abadi MT Condensed Extra Bold" w:hAnsi="Abadi MT Condensed Extra Bold"/>
-                <w:sz w:val="96"/>
-                <w:szCs w:val="96"/>
+                <w:rFonts w:ascii="Arial" w:hAnsi="Arial" w:cs="Arial"/>
+                <w:sz w:val="72"/>
+                <w:szCs w:val="72"/>
               </w:rPr>
             </w:pPr>
             <w:r>
               <w:rPr>
-                <w:rFonts w:ascii="Abadi MT Condensed Extra Bold" w:hAnsi="Abadi MT Condensed Extra Bold"/>
-                <w:sz w:val="96"/>
-                <w:szCs w:val="96"/>
+                <w:rFonts w:ascii="Arial" w:hAnsi="Arial" w:cs="Arial"/>
+                <w:sz w:val="72"/>
+                <w:szCs w:val="72"/>
               </w:rPr>
               <w:t>B</w:t>
             </w:r>
@@ -1083,16 +1069,16 @@
               <w:jc w:val="center"/>
               <w:cnfStyle w:val="100000000000" w:firstRow="1" w:lastRow="0" w:firstColumn="0" w:lastColumn="0" w:oddVBand="0" w:evenVBand="0" w:oddHBand="0" w:evenHBand="0" w:firstRowFirstColumn="0" w:firstRowLastColumn="0" w:lastRowFirstColumn="0" w:lastRowLastColumn="0"/>
               <w:rPr>
-                <w:rFonts w:ascii="Abadi MT Condensed Extra Bold" w:hAnsi="Abadi MT Condensed Extra Bold"/>
-                <w:sz w:val="96"/>
-                <w:szCs w:val="96"/>
+                <w:rFonts w:ascii="Arial" w:hAnsi="Arial" w:cs="Arial"/>
+                <w:sz w:val="72"/>
+                <w:szCs w:val="72"/>
               </w:rPr>
             </w:pPr>
             <w:r>
               <w:rPr>
-                <w:rFonts w:ascii="Abadi MT Condensed Extra Bold" w:hAnsi="Abadi MT Condensed Extra Bold"/>
-                <w:sz w:val="96"/>
-                <w:szCs w:val="96"/>
+                <w:rFonts w:ascii="Arial" w:hAnsi="Arial" w:cs="Arial"/>
+                <w:sz w:val="72"/>
+                <w:szCs w:val="72"/>
               </w:rPr>
               <w:t>I</w:t>
             </w:r>
@@ -1115,16 +1101,16 @@
               <w:jc w:val="center"/>
               <w:cnfStyle w:val="100000000000" w:firstRow="1" w:lastRow="0" w:firstColumn="0" w:lastColumn="0" w:oddVBand="0" w:evenVBand="0" w:oddHBand="0" w:evenHBand="0" w:firstRowFirstColumn="0" w:firstRowLastColumn="0" w:lastRowFirstColumn="0" w:lastRowLastColumn="0"/>
               <w:rPr>
-                <w:rFonts w:ascii="Abadi MT Condensed Extra Bold" w:hAnsi="Abadi MT Condensed Extra Bold"/>
-                <w:sz w:val="96"/>
-                <w:szCs w:val="96"/>
+                <w:rFonts w:ascii="Arial" w:hAnsi="Arial" w:cs="Arial"/>
+                <w:sz w:val="72"/>
+                <w:szCs w:val="72"/>
               </w:rPr>
             </w:pPr>
             <w:r>
               <w:rPr>
-                <w:rFonts w:ascii="Abadi MT Condensed Extra Bold" w:hAnsi="Abadi MT Condensed Extra Bold"/>
-                <w:sz w:val="96"/>
-                <w:szCs w:val="96"/>
+                <w:rFonts w:ascii="Arial" w:hAnsi="Arial" w:cs="Arial"/>
+                <w:sz w:val="72"/>
+                <w:szCs w:val="72"/>
               </w:rPr>
               <w:t>N</w:t>
             </w:r>
@@ -1147,16 +1133,16 @@
               <w:jc w:val="center"/>
               <w:cnfStyle w:val="100000000000" w:firstRow="1" w:lastRow="0" w:firstColumn="0" w:lastColumn="0" w:oddVBand="0" w:evenVBand="0" w:oddHBand="0" w:evenHBand="0" w:firstRowFirstColumn="0" w:firstRowLastColumn="0" w:lastRowFirstColumn="0" w:lastRowLastColumn="0"/>
               <w:rPr>
-                <w:rFonts w:ascii="Abadi MT Condensed Extra Bold" w:hAnsi="Abadi MT Condensed Extra Bold"/>
-                <w:sz w:val="96"/>
-                <w:szCs w:val="96"/>
+                <w:rFonts w:ascii="Arial" w:hAnsi="Arial" w:cs="Arial"/>
+                <w:sz w:val="72"/>
+                <w:szCs w:val="72"/>
               </w:rPr>
             </w:pPr>
             <w:r>
               <w:rPr>
-                <w:rFonts w:ascii="Abadi MT Condensed Extra Bold" w:hAnsi="Abadi MT Condensed Extra Bold"/>
-                <w:sz w:val="96"/>
-                <w:szCs w:val="96"/>
+                <w:rFonts w:ascii="Arial" w:hAnsi="Arial" w:cs="Arial"/>
+                <w:sz w:val="72"/>
+                <w:szCs w:val="72"/>
               </w:rPr>
               <w:t>G</w:t>
             </w:r>
@@ -1179,16 +1165,16 @@
               <w:jc w:val="center"/>
               <w:cnfStyle w:val="100000000000" w:firstRow="1" w:lastRow="0" w:firstColumn="0" w:lastColumn="0" w:oddVBand="0" w:evenVBand="0" w:oddHBand="0" w:evenHBand="0" w:firstRowFirstColumn="0" w:firstRowLastColumn="0" w:lastRowFirstColumn="0" w:lastRowLastColumn="0"/>
               <w:rPr>
-                <w:rFonts w:ascii="Abadi MT Condensed Extra Bold" w:hAnsi="Abadi MT Condensed Extra Bold"/>
-                <w:sz w:val="96"/>
-                <w:szCs w:val="96"/>
+                <w:rFonts w:ascii="Arial" w:hAnsi="Arial" w:cs="Arial"/>
+                <w:sz w:val="72"/>
+                <w:szCs w:val="72"/>
               </w:rPr>
             </w:pPr>
             <w:r>
               <w:rPr>
-                <w:rFonts w:ascii="Abadi MT Condensed Extra Bold" w:hAnsi="Abadi MT Condensed Extra Bold"/>
-                <w:sz w:val="96"/>
-                <w:szCs w:val="96"/>
+                <w:rFonts w:ascii="Arial" w:hAnsi="Arial" w:cs="Arial"/>
+                <w:sz w:val="72"/>
+                <w:szCs w:val="72"/>
               </w:rPr>
               <w:t>O</w:t>
             </w:r>
@@ -2075,47 +2061,20 @@
               <w:jc w:val="center"/>
               <w:cnfStyle w:val="000000100000" w:firstRow="0" w:lastRow="0" w:firstColumn="0" w:lastColumn="0" w:oddVBand="0" w:evenVBand="0" w:oddHBand="1" w:evenHBand="0" w:firstRowFirstColumn="0" w:firstRowLastColumn="0" w:lastRowFirstColumn="0" w:lastRowLastColumn="0"/>
               <w:rPr>
-                <w:rFonts w:ascii="Abadi MT Condensed Extra Bold" w:hAnsi="Abadi MT Condensed Extra Bold"/>
+                <w:rFonts w:asciiTheme="majorHAnsi" w:hAnsiTheme="majorHAnsi" w:cstheme="majorHAnsi"/>
                 <w:color w:val="000000" w:themeColor="text1"/>
-                <w:sz w:val="40"/>
-                <w:szCs w:val="40"/>
+                <w:sz w:val="32"/>
+                <w:szCs w:val="32"/>
               </w:rPr>
             </w:pPr>
             <w:r>
               <w:rPr>
-                <w:rFonts w:ascii="Abadi MT Condensed Extra Bold" w:hAnsi="Abadi MT Condensed Extra Bold"/>
+                <w:rFonts w:asciiTheme="majorHAnsi" w:hAnsiTheme="majorHAnsi" w:cstheme="majorHAnsi"/>
                 <w:color w:val="000000" w:themeColor="text1"/>
-                <w:sz w:val="40"/>
-                <w:szCs w:val="40"/>
-              </w:rPr>
-              <w:t>ASK</w:t>
-            </w:r>
-            <w:r>
-              <w:rPr>
-                <w:rFonts w:ascii="Abadi MT Condensed Extra Bold" w:hAnsi="Abadi MT Condensed Extra Bold"/>
-                <w:color w:val="000000" w:themeColor="text1"/>
-                <w:sz w:val="40"/>
-                <w:szCs w:val="40"/>
-              </w:rPr>
-              <w:t xml:space="preserve"> </w:t>
-            </w:r>
-            <w:r>
-              <w:rPr>
-                <w:rFonts w:ascii="Abadi MT Condensed Extra Bold" w:hAnsi="Abadi MT Condensed Extra Bold"/>
-                <w:color w:val="000000" w:themeColor="text1"/>
-                <w:sz w:val="40"/>
-                <w:szCs w:val="40"/>
-              </w:rPr>
-              <w:t>SEP</w:t>
-            </w:r>
-            <w:r>
-              <w:rPr>
-                <w:rFonts w:ascii="Abadi MT Condensed Extra Bold" w:hAnsi="Abadi MT Condensed Extra Bold"/>
-                <w:color w:val="000000" w:themeColor="text1"/>
-                <w:sz w:val="40"/>
-                <w:szCs w:val="40"/>
-              </w:rPr>
-              <w:t xml:space="preserve"> ANYTHING</w:t>
+                <w:sz w:val="32"/>
+                <w:szCs w:val="32"/>
+              </w:rPr>
+              <w:t>ASK SEP ANYTHING</w:t>
             </w:r>
           </w:p>
         </w:tc>
@@ -4118,7 +4077,7 @@
 </file>
 
 <file path=customXml/itemProps1.xml><?xml version="1.0" encoding="utf-8"?>
-<ds:datastoreItem xmlns:ds="http://schemas.openxmlformats.org/officeDocument/2006/customXml" ds:itemID="{7D62C0AC-9951-4CED-AA8A-F7961DB65AAC}">
+<ds:datastoreItem xmlns:ds="http://schemas.openxmlformats.org/officeDocument/2006/customXml" ds:itemID="{3D49C0E8-E6EF-41BF-9743-C6894C95B7F2}">
   <ds:schemaRefs>
     <ds:schemaRef ds:uri="http://schemas.openxmlformats.org/officeDocument/2006/bibliography"/>
   </ds:schemaRefs>

</xml_diff>

<commit_message>
change header font size
</commit_message>
<xml_diff>
--- a/card.docx
+++ b/card.docx
@@ -123,8 +123,9 @@
                               <w:jc w:val="center"/>
                               <w:rPr>
                                 <w:rFonts w:ascii="Arial" w:hAnsi="Arial" w:cs="Arial"/>
-                                <w:sz w:val="96"/>
-                                <w:szCs w:val="96"/>
+                                <w:b/>
+                                <w:sz w:val="80"/>
+                                <w:szCs w:val="80"/>
                               </w:rPr>
                             </w:pPr>
                             <w:r>
@@ -138,8 +139,9 @@
                             <w:r>
                               <w:rPr>
                                 <w:rFonts w:ascii="Arial" w:hAnsi="Arial" w:cs="Arial"/>
-                                <w:sz w:val="96"/>
-                                <w:szCs w:val="96"/>
+                                <w:b/>
+                                <w:sz w:val="80"/>
+                                <w:szCs w:val="80"/>
                               </w:rPr>
                               <w:t>BINGO</w:t>
                             </w:r>
@@ -178,8 +180,9 @@
                         <w:jc w:val="center"/>
                         <w:rPr>
                           <w:rFonts w:ascii="Arial" w:hAnsi="Arial" w:cs="Arial"/>
-                          <w:sz w:val="96"/>
-                          <w:szCs w:val="96"/>
+                          <w:b/>
+                          <w:sz w:val="80"/>
+                          <w:szCs w:val="80"/>
                         </w:rPr>
                       </w:pPr>
                       <w:r>
@@ -193,8 +196,9 @@
                       <w:r>
                         <w:rPr>
                           <w:rFonts w:ascii="Arial" w:hAnsi="Arial" w:cs="Arial"/>
-                          <w:sz w:val="96"/>
-                          <w:szCs w:val="96"/>
+                          <w:b/>
+                          <w:sz w:val="80"/>
+                          <w:szCs w:val="80"/>
                         </w:rPr>
                         <w:t>BINGO</w:t>
                       </w:r>
@@ -346,7 +350,7 @@
           </mc:Choice>
           <mc:Fallback>
             <w:pict>
-              <v:shape w14:anchorId="5FFD720D" id="Round Diagonal Corner Rectangle 5" o:spid="_x0000_s1026" style="position:absolute;margin-left:-30pt;margin-top:487.6pt;width:468pt;height:128.2pt;z-index:-251654144;visibility:visible;mso-wrap-style:square;mso-width-percent:0;mso-height-percent:0;mso-wrap-distance-left:9pt;mso-wrap-distance-top:0;mso-wrap-distance-right:9pt;mso-wrap-distance-bottom:0;mso-position-horizontal:absolute;mso-position-horizontal-relative:text;mso-position-vertical:absolute;mso-position-vertical-relative:text;mso-width-percent:0;mso-height-percent:0;mso-width-relative:margin;mso-height-relative:margin;v-text-anchor:middle" coordsize="5943600,1628140" o:gfxdata="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" path="m271362,l5943600,r,l5943600,1356778v,149869,-121493,271362,-271362,271362l,1628140r,l,271362c,121493,121493,,271362,xe" fillcolor="#d8d8d8 [2732]" strokecolor="black [3213]">
+              <v:shape w14:anchorId="74E57D6D" id="Round Diagonal Corner Rectangle 5" o:spid="_x0000_s1026" style="position:absolute;margin-left:-30pt;margin-top:487.6pt;width:468pt;height:128.2pt;z-index:-251654144;visibility:visible;mso-wrap-style:square;mso-width-percent:0;mso-height-percent:0;mso-wrap-distance-left:9pt;mso-wrap-distance-top:0;mso-wrap-distance-right:9pt;mso-wrap-distance-bottom:0;mso-position-horizontal:absolute;mso-position-horizontal-relative:text;mso-position-vertical:absolute;mso-position-vertical-relative:text;mso-width-percent:0;mso-height-percent:0;mso-width-relative:margin;mso-height-relative:margin;v-text-anchor:middle" coordsize="5943600,1628140" o:gfxdata="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" path="m271362,l5943600,r,l5943600,1356778v,149869,-121493,271362,-271362,271362l,1628140r,l,271362c,121493,121493,,271362,xe" fillcolor="#d8d8d8 [2732]" strokecolor="black [3213]">
                 <v:shadow on="t" color="black" opacity="22937f" origin=",.5" offset="0,.63889mm"/>
                 <v:path arrowok="t" o:connecttype="custom" o:connectlocs="271362,0;5943600,0;5943600,0;5943600,1356778;5672238,1628140;0,1628140;0,1628140;0,271362;271362,0" o:connectangles="0,0,0,0,0,0,0,0,0"/>
               </v:shape>
@@ -4073,7 +4077,7 @@
 </file>
 
 <file path=customXml/itemProps1.xml><?xml version="1.0" encoding="utf-8"?>
-<ds:datastoreItem xmlns:ds="http://schemas.openxmlformats.org/officeDocument/2006/customXml" ds:itemID="{BBD18A4A-E516-4E50-AD11-836651E8C80D}">
+<ds:datastoreItem xmlns:ds="http://schemas.openxmlformats.org/officeDocument/2006/customXml" ds:itemID="{0FC6FFFB-47D4-4812-A9DE-6BD08772C1CD}">
   <ds:schemaRefs>
     <ds:schemaRef ds:uri="http://schemas.openxmlformats.org/officeDocument/2006/bibliography"/>
   </ds:schemaRefs>

</xml_diff>